<commit_message>
Process flow dah bincang dengan bos skt dan cxd. Bab 4 format buku lama
</commit_message>
<xml_diff>
--- a/BAB 1 - PENGENALAN .docx
+++ b/BAB 1 - PENGENALAN .docx
@@ -350,7 +350,7 @@
           <w:rFonts w:ascii="Sylfaen" w:hAnsi="Sylfaen"/>
           <w:lang w:val="ms-MY"/>
         </w:rPr>
-        <w:t>enam</w:t>
+        <w:t>empat</w:t>
       </w:r>
       <w:r>
         <w:rPr>
@@ -364,7 +364,7 @@
           <w:rFonts w:ascii="Sylfaen" w:hAnsi="Sylfaen"/>
           <w:lang w:val="ms-MY"/>
         </w:rPr>
-        <w:t>6</w:t>
+        <w:t>4</w:t>
       </w:r>
       <w:r>
         <w:rPr>
@@ -658,7 +658,44 @@
           <w:rFonts w:ascii="Sylfaen" w:hAnsi="Sylfaen"/>
           <w:lang w:val="ms-MY"/>
         </w:rPr>
-        <w:t>peringkat wilayah.</w:t>
+        <w:t>peringkat wilayah</w:t>
+      </w:r>
+      <w:r>
+        <w:rPr>
+          <w:rFonts w:ascii="Sylfaen" w:hAnsi="Sylfaen"/>
+          <w:lang w:val="ms-MY"/>
+        </w:rPr>
+        <w:t xml:space="preserve"> dan ibu pejabat</w:t>
+      </w:r>
+      <w:r>
+        <w:rPr>
+          <w:rFonts w:ascii="Sylfaen" w:hAnsi="Sylfaen"/>
+          <w:lang w:val="ms-MY"/>
+        </w:rPr>
+        <w:t xml:space="preserve"> (</w:t>
+      </w:r>
+      <w:r>
+        <w:rPr>
+          <w:rFonts w:ascii="Sylfaen" w:hAnsi="Sylfaen"/>
+          <w:i/>
+          <w:iCs/>
+          <w:lang w:val="ms-MY"/>
+        </w:rPr>
+        <w:t>HQ</w:t>
+      </w:r>
+      <w:r>
+        <w:rPr>
+          <w:rFonts w:ascii="Sylfaen" w:hAnsi="Sylfaen"/>
+          <w:lang w:val="ms-MY"/>
+        </w:rPr>
+        <w:t>)</w:t>
+      </w:r>
+      <w:r>
+        <w:rPr>
+          <w:rFonts w:ascii="Sylfaen" w:hAnsi="Sylfaen"/>
+          <w:lang w:val="ms-MY"/>
+        </w:rPr>
+        <w:t>.</w:t>
       </w:r>
     </w:p>
     <w:p>
@@ -799,7 +836,35 @@
           <w:rFonts w:ascii="Sylfaen" w:hAnsi="Sylfaen"/>
           <w:lang w:val="ms-MY"/>
         </w:rPr>
-        <w:t xml:space="preserve">paip pecah atau bocor pada </w:t>
+        <w:t>paip pecah</w:t>
+      </w:r>
+      <w:r>
+        <w:rPr>
+          <w:rFonts w:ascii="Sylfaen" w:hAnsi="Sylfaen"/>
+          <w:lang w:val="ms-MY"/>
+        </w:rPr>
+        <w:t xml:space="preserve">, </w:t>
+      </w:r>
+      <w:r>
+        <w:rPr>
+          <w:rFonts w:ascii="Sylfaen" w:hAnsi="Sylfaen"/>
+          <w:lang w:val="ms-MY"/>
+        </w:rPr>
+        <w:t>bocor</w:t>
+      </w:r>
+      <w:r>
+        <w:rPr>
+          <w:rFonts w:ascii="Sylfaen" w:hAnsi="Sylfaen"/>
+          <w:lang w:val="ms-MY"/>
+        </w:rPr>
+        <w:t xml:space="preserve"> atau sebarang kerosakan</w:t>
+      </w:r>
+      <w:r>
+        <w:rPr>
+          <w:rFonts w:ascii="Sylfaen" w:hAnsi="Sylfaen"/>
+          <w:lang w:val="ms-MY"/>
+        </w:rPr>
+        <w:t xml:space="preserve"> pada </w:t>
       </w:r>
       <w:r>
         <w:rPr>
@@ -858,7 +923,14 @@
           <w:rFonts w:ascii="Sylfaen" w:hAnsi="Sylfaen"/>
           <w:lang w:val="ms-MY"/>
         </w:rPr>
-        <w:t>Paip retikulasi</w:t>
+        <w:t xml:space="preserve">Paip </w:t>
+      </w:r>
+      <w:r>
+        <w:rPr>
+          <w:rFonts w:ascii="Sylfaen" w:hAnsi="Sylfaen"/>
+          <w:lang w:val="ms-MY"/>
+        </w:rPr>
+        <w:t>utama</w:t>
       </w:r>
     </w:p>
     <w:p>
@@ -889,7 +961,14 @@
           <w:rFonts w:ascii="Sylfaen" w:hAnsi="Sylfaen"/>
           <w:lang w:val="ms-MY"/>
         </w:rPr>
-        <w:t>aip perhubungan</w:t>
+        <w:t xml:space="preserve">aip </w:t>
+      </w:r>
+      <w:r>
+        <w:rPr>
+          <w:rFonts w:ascii="Sylfaen" w:hAnsi="Sylfaen"/>
+          <w:lang w:val="ms-MY"/>
+        </w:rPr>
+        <w:t>retikulasi</w:t>
       </w:r>
     </w:p>
     <w:p>
@@ -905,33 +984,15 @@
         <w:jc w:val="both"/>
         <w:rPr>
           <w:rFonts w:ascii="Sylfaen" w:hAnsi="Sylfaen"/>
-          <w:color w:val="FF0000"/>
-          <w:lang w:val="ms-MY"/>
-        </w:rPr>
-      </w:pPr>
-      <w:r>
-        <w:rPr>
-          <w:rFonts w:ascii="Sylfaen" w:hAnsi="Sylfaen"/>
-          <w:color w:val="FF0000"/>
-          <w:lang w:val="ms-MY"/>
-        </w:rPr>
-        <w:t xml:space="preserve">Tetiang </w:t>
-      </w:r>
-      <w:r>
-        <w:rPr>
-          <w:rFonts w:ascii="Sylfaen" w:hAnsi="Sylfaen"/>
-          <w:color w:val="FF0000"/>
-          <w:lang w:val="ms-MY"/>
-        </w:rPr>
-        <w:t>m</w:t>
-      </w:r>
-      <w:r>
-        <w:rPr>
-          <w:rFonts w:ascii="Sylfaen" w:hAnsi="Sylfaen"/>
-          <w:color w:val="FF0000"/>
-          <w:lang w:val="ms-MY"/>
-        </w:rPr>
-        <w:t>eter</w:t>
+          <w:lang w:val="ms-MY"/>
+        </w:rPr>
+      </w:pPr>
+      <w:r>
+        <w:rPr>
+          <w:rFonts w:ascii="Sylfaen" w:hAnsi="Sylfaen"/>
+          <w:lang w:val="ms-MY"/>
+        </w:rPr>
+        <w:t>Paip Perhubungan</w:t>
       </w:r>
     </w:p>
     <w:p>
@@ -1027,7 +1088,7 @@
           <w:rFonts w:ascii="Sylfaen" w:hAnsi="Sylfaen"/>
           <w:lang w:val="ms-MY"/>
         </w:rPr>
-        <w:t xml:space="preserve">Sesalur Utama </w:t>
+        <w:t>Penurapan Jalan</w:t>
       </w:r>
     </w:p>
     <w:p>
@@ -1051,7 +1112,7 @@
           <w:rFonts w:ascii="Sylfaen" w:hAnsi="Sylfaen"/>
           <w:lang w:val="ms-MY"/>
         </w:rPr>
-        <w:t>Penurapan Jalan</w:t>
+        <w:t>Tetiang Meter</w:t>
       </w:r>
     </w:p>
     <w:p>
@@ -1115,6 +1176,7 @@
           <w:rFonts w:ascii="Sylfaen" w:hAnsi="Sylfaen"/>
           <w:lang w:val="ms-MY"/>
         </w:rPr>
+        <w:lastRenderedPageBreak/>
         <w:t>Istilah ‘</w:t>
       </w:r>
       <w:r>
@@ -1157,15 +1219,7 @@
           <w:rFonts w:ascii="Sylfaen" w:hAnsi="Sylfaen"/>
           <w:lang w:val="ms-MY"/>
         </w:rPr>
-        <w:t xml:space="preserve">Wilayah </w:t>
-      </w:r>
-      <w:r>
-        <w:rPr>
-          <w:rFonts w:ascii="Sylfaen" w:hAnsi="Sylfaen"/>
-          <w:lang w:val="ms-MY"/>
-        </w:rPr>
-        <w:lastRenderedPageBreak/>
-        <w:t xml:space="preserve">Persekutuan </w:t>
+        <w:t xml:space="preserve">Wilayah Persekutuan </w:t>
       </w:r>
       <w:r>
         <w:rPr>
@@ -1200,22 +1254,287 @@
           <w:rFonts w:ascii="Sylfaen" w:hAnsi="Sylfaen"/>
           <w:lang w:val="ms-MY"/>
         </w:rPr>
-        <w:t xml:space="preserve"> iaitu Kuala Lumpur, Petaling, Klang, Gombak,</w:t>
-      </w:r>
-      <w:r>
-        <w:rPr>
-          <w:rFonts w:ascii="Sylfaen" w:hAnsi="Sylfaen"/>
-          <w:lang w:val="ms-MY"/>
-        </w:rPr>
-        <w:t xml:space="preserve"> </w:t>
-      </w:r>
-      <w:r>
-        <w:rPr>
-          <w:rFonts w:ascii="Sylfaen" w:hAnsi="Sylfaen"/>
-          <w:lang w:val="ms-MY"/>
-        </w:rPr>
-        <w:t>Hulu Langat, Sepang, Kuala Langat, Kuala Selangor, Sabak Bernam dan Hulu Selangor.</w:t>
-      </w:r>
+        <w:t xml:space="preserve"> iaitu</w:t>
+      </w:r>
+      <w:r>
+        <w:rPr>
+          <w:rFonts w:ascii="Sylfaen" w:hAnsi="Sylfaen"/>
+          <w:lang w:val="ms-MY"/>
+        </w:rPr>
+        <w:t>:</w:t>
+      </w:r>
+    </w:p>
+    <w:p>
+      <w:pPr>
+        <w:pStyle w:val="ListParagraph"/>
+        <w:numPr>
+          <w:ilvl w:val="0"/>
+          <w:numId w:val="30"/>
+        </w:numPr>
+        <w:spacing w:before="240" w:after="240"/>
+        <w:ind w:right="-3"/>
+        <w:jc w:val="both"/>
+        <w:rPr>
+          <w:rFonts w:ascii="Sylfaen" w:hAnsi="Sylfaen"/>
+          <w:lang w:val="ms-MY"/>
+        </w:rPr>
+        <w:sectPr>
+          <w:footerReference w:type="default" r:id="rId17"/>
+          <w:type w:val="continuous"/>
+          <w:pgSz w:w="11909" w:h="16834" w:code="9"/>
+          <w:pgMar w:top="782" w:right="1289" w:bottom="1080" w:left="1267" w:header="1134" w:footer="283" w:gutter="0"/>
+          <w:cols w:space="720"/>
+          <w:docGrid w:linePitch="360"/>
+        </w:sectPr>
+      </w:pPr>
+    </w:p>
+    <w:p>
+      <w:pPr>
+        <w:pStyle w:val="ListParagraph"/>
+        <w:numPr>
+          <w:ilvl w:val="0"/>
+          <w:numId w:val="30"/>
+        </w:numPr>
+        <w:spacing w:before="240" w:after="240"/>
+        <w:ind w:right="-3"/>
+        <w:jc w:val="both"/>
+        <w:rPr>
+          <w:rFonts w:ascii="Sylfaen" w:hAnsi="Sylfaen"/>
+          <w:lang w:val="ms-MY"/>
+        </w:rPr>
+      </w:pPr>
+      <w:r>
+        <w:rPr>
+          <w:rFonts w:ascii="Sylfaen" w:hAnsi="Sylfaen"/>
+          <w:lang w:val="ms-MY"/>
+        </w:rPr>
+        <w:t>Petaling</w:t>
+      </w:r>
+    </w:p>
+    <w:p>
+      <w:pPr>
+        <w:pStyle w:val="ListParagraph"/>
+        <w:numPr>
+          <w:ilvl w:val="0"/>
+          <w:numId w:val="30"/>
+        </w:numPr>
+        <w:spacing w:before="240" w:after="240"/>
+        <w:ind w:right="-3"/>
+        <w:jc w:val="both"/>
+        <w:rPr>
+          <w:rFonts w:ascii="Sylfaen" w:hAnsi="Sylfaen"/>
+          <w:lang w:val="ms-MY"/>
+        </w:rPr>
+      </w:pPr>
+      <w:r>
+        <w:rPr>
+          <w:rFonts w:ascii="Sylfaen" w:hAnsi="Sylfaen"/>
+          <w:lang w:val="ms-MY"/>
+        </w:rPr>
+        <w:t>Klang</w:t>
+      </w:r>
+    </w:p>
+    <w:p>
+      <w:pPr>
+        <w:pStyle w:val="ListParagraph"/>
+        <w:numPr>
+          <w:ilvl w:val="0"/>
+          <w:numId w:val="30"/>
+        </w:numPr>
+        <w:spacing w:before="240" w:after="240"/>
+        <w:ind w:right="-3"/>
+        <w:jc w:val="both"/>
+        <w:rPr>
+          <w:rFonts w:ascii="Sylfaen" w:hAnsi="Sylfaen"/>
+          <w:lang w:val="ms-MY"/>
+        </w:rPr>
+      </w:pPr>
+      <w:r>
+        <w:rPr>
+          <w:rFonts w:ascii="Sylfaen" w:hAnsi="Sylfaen"/>
+          <w:lang w:val="ms-MY"/>
+        </w:rPr>
+        <w:t>Gombak</w:t>
+      </w:r>
+    </w:p>
+    <w:p>
+      <w:pPr>
+        <w:pStyle w:val="ListParagraph"/>
+        <w:numPr>
+          <w:ilvl w:val="0"/>
+          <w:numId w:val="30"/>
+        </w:numPr>
+        <w:spacing w:before="240" w:after="240"/>
+        <w:ind w:right="-3"/>
+        <w:jc w:val="both"/>
+        <w:rPr>
+          <w:rFonts w:ascii="Sylfaen" w:hAnsi="Sylfaen"/>
+          <w:lang w:val="ms-MY"/>
+        </w:rPr>
+      </w:pPr>
+      <w:r>
+        <w:rPr>
+          <w:rFonts w:ascii="Sylfaen" w:hAnsi="Sylfaen"/>
+          <w:lang w:val="ms-MY"/>
+        </w:rPr>
+        <w:t>Kuala Lumpur</w:t>
+      </w:r>
+    </w:p>
+    <w:p>
+      <w:pPr>
+        <w:pStyle w:val="ListParagraph"/>
+        <w:numPr>
+          <w:ilvl w:val="0"/>
+          <w:numId w:val="30"/>
+        </w:numPr>
+        <w:spacing w:before="240" w:after="240"/>
+        <w:ind w:right="-3"/>
+        <w:jc w:val="both"/>
+        <w:rPr>
+          <w:rFonts w:ascii="Sylfaen" w:hAnsi="Sylfaen"/>
+          <w:lang w:val="ms-MY"/>
+        </w:rPr>
+      </w:pPr>
+      <w:r>
+        <w:rPr>
+          <w:rFonts w:ascii="Sylfaen" w:hAnsi="Sylfaen"/>
+          <w:lang w:val="ms-MY"/>
+        </w:rPr>
+        <w:t>Hulu Langat</w:t>
+      </w:r>
+    </w:p>
+    <w:p>
+      <w:pPr>
+        <w:pStyle w:val="ListParagraph"/>
+        <w:numPr>
+          <w:ilvl w:val="0"/>
+          <w:numId w:val="30"/>
+        </w:numPr>
+        <w:spacing w:before="240" w:after="240"/>
+        <w:ind w:right="-3"/>
+        <w:jc w:val="both"/>
+        <w:rPr>
+          <w:rFonts w:ascii="Sylfaen" w:hAnsi="Sylfaen"/>
+          <w:lang w:val="ms-MY"/>
+        </w:rPr>
+      </w:pPr>
+      <w:r>
+        <w:rPr>
+          <w:rFonts w:ascii="Sylfaen" w:hAnsi="Sylfaen"/>
+          <w:lang w:val="ms-MY"/>
+        </w:rPr>
+        <w:t>Hulu Selangor</w:t>
+      </w:r>
+    </w:p>
+    <w:p>
+      <w:pPr>
+        <w:pStyle w:val="ListParagraph"/>
+        <w:numPr>
+          <w:ilvl w:val="0"/>
+          <w:numId w:val="30"/>
+        </w:numPr>
+        <w:spacing w:before="240" w:after="240"/>
+        <w:ind w:right="-3"/>
+        <w:jc w:val="both"/>
+        <w:rPr>
+          <w:rFonts w:ascii="Sylfaen" w:hAnsi="Sylfaen"/>
+          <w:lang w:val="ms-MY"/>
+        </w:rPr>
+      </w:pPr>
+      <w:r>
+        <w:rPr>
+          <w:rFonts w:ascii="Sylfaen" w:hAnsi="Sylfaen"/>
+          <w:lang w:val="ms-MY"/>
+        </w:rPr>
+        <w:t>Sepang</w:t>
+      </w:r>
+    </w:p>
+    <w:p>
+      <w:pPr>
+        <w:pStyle w:val="ListParagraph"/>
+        <w:numPr>
+          <w:ilvl w:val="0"/>
+          <w:numId w:val="30"/>
+        </w:numPr>
+        <w:spacing w:before="240" w:after="240"/>
+        <w:ind w:right="-3"/>
+        <w:jc w:val="both"/>
+        <w:rPr>
+          <w:rFonts w:ascii="Sylfaen" w:hAnsi="Sylfaen"/>
+          <w:lang w:val="ms-MY"/>
+        </w:rPr>
+      </w:pPr>
+      <w:r>
+        <w:rPr>
+          <w:rFonts w:ascii="Sylfaen" w:hAnsi="Sylfaen"/>
+          <w:lang w:val="ms-MY"/>
+        </w:rPr>
+        <w:t>Kuala Langat</w:t>
+      </w:r>
+    </w:p>
+    <w:p>
+      <w:pPr>
+        <w:pStyle w:val="ListParagraph"/>
+        <w:numPr>
+          <w:ilvl w:val="0"/>
+          <w:numId w:val="30"/>
+        </w:numPr>
+        <w:spacing w:before="240" w:after="240"/>
+        <w:ind w:right="-3"/>
+        <w:jc w:val="both"/>
+        <w:rPr>
+          <w:rFonts w:ascii="Sylfaen" w:hAnsi="Sylfaen"/>
+          <w:lang w:val="ms-MY"/>
+        </w:rPr>
+      </w:pPr>
+      <w:r>
+        <w:rPr>
+          <w:rFonts w:ascii="Sylfaen" w:hAnsi="Sylfaen"/>
+          <w:lang w:val="ms-MY"/>
+        </w:rPr>
+        <w:t>Kuala Selangor</w:t>
+      </w:r>
+    </w:p>
+    <w:p>
+      <w:pPr>
+        <w:pStyle w:val="ListParagraph"/>
+        <w:numPr>
+          <w:ilvl w:val="0"/>
+          <w:numId w:val="30"/>
+        </w:numPr>
+        <w:spacing w:before="240" w:after="240"/>
+        <w:ind w:right="-3"/>
+        <w:jc w:val="both"/>
+        <w:rPr>
+          <w:rFonts w:ascii="Sylfaen" w:hAnsi="Sylfaen"/>
+          <w:lang w:val="ms-MY"/>
+        </w:rPr>
+      </w:pPr>
+      <w:r>
+        <w:rPr>
+          <w:rFonts w:ascii="Sylfaen" w:hAnsi="Sylfaen"/>
+          <w:lang w:val="ms-MY"/>
+        </w:rPr>
+        <w:t>Sabak Bernam</w:t>
+      </w:r>
+    </w:p>
+    <w:p>
+      <w:pPr>
+        <w:spacing w:before="240" w:after="240"/>
+        <w:ind w:left="360" w:right="-3"/>
+        <w:jc w:val="both"/>
+        <w:rPr>
+          <w:rFonts w:ascii="Sylfaen" w:hAnsi="Sylfaen"/>
+          <w:lang w:val="ms-MY"/>
+        </w:rPr>
+        <w:sectPr>
+          <w:type w:val="continuous"/>
+          <w:pgSz w:w="11909" w:h="16834" w:code="9"/>
+          <w:pgMar w:top="782" w:right="1289" w:bottom="1080" w:left="1267" w:header="1134" w:footer="283" w:gutter="0"/>
+          <w:cols w:num="2" w:space="720"/>
+          <w:docGrid w:linePitch="360"/>
+        </w:sectPr>
+      </w:pPr>
     </w:p>
     <w:p>
       <w:pPr>
@@ -1679,7 +1998,14 @@
           <w:rFonts w:ascii="Sylfaen" w:hAnsi="Sylfaen"/>
           <w:lang w:val="ms-MY"/>
         </w:rPr>
-        <w:t>untuk membaiki sebarang kerosakan terhadap komponen-komponen sistem bekalan air.</w:t>
+        <w:t>untuk membaiki sebarang kerosakan terhadap komponen-komponen sistem bekalan air</w:t>
+      </w:r>
+      <w:r>
+        <w:rPr>
+          <w:rFonts w:ascii="Sylfaen" w:hAnsi="Sylfaen"/>
+          <w:lang w:val="ms-MY"/>
+        </w:rPr>
+        <w:t>, kecuali bagi kerja-kerja pembaikan paip besar yang ekstrem.</w:t>
       </w:r>
       <w:r>
         <w:rPr>
@@ -1687,6 +2013,13 @@
           <w:lang w:val="ms-MY"/>
         </w:rPr>
         <w:t xml:space="preserve"> Tempoh masa 24 jam adalah bermula dari tarikh dan masa aduan direkodkan.</w:t>
+      </w:r>
+      <w:r>
+        <w:rPr>
+          <w:rFonts w:ascii="Sylfaen" w:hAnsi="Sylfaen"/>
+          <w:lang w:val="ms-MY"/>
+        </w:rPr>
+        <w:t xml:space="preserve"> </w:t>
       </w:r>
     </w:p>
     <w:p>
@@ -1782,36 +2115,61 @@
           <w:rFonts w:ascii="Sylfaen" w:hAnsi="Sylfaen"/>
           <w:lang w:val="ms-MY"/>
         </w:rPr>
-        <w:t xml:space="preserve">asil (NRW)’ yang dimaksudkan dalam manual ini adalah merujuk kepada air terawat yang ditanggung kos pembeliannya oleh </w:t>
-      </w:r>
-      <w:r>
-        <w:rPr>
-          <w:rFonts w:ascii="Sylfaen" w:hAnsi="Sylfaen"/>
-          <w:lang w:val="ms-MY"/>
-        </w:rPr>
-        <w:t>Air Selangor</w:t>
-      </w:r>
-      <w:r>
-        <w:rPr>
-          <w:rFonts w:ascii="Sylfaen" w:hAnsi="Sylfaen"/>
-          <w:lang w:val="ms-MY"/>
-        </w:rPr>
-        <w:t xml:space="preserve"> dari pengeluar-pengeluar air terawat tetapi tidak dapat dibilkan kepada pengguna kerana faktor seperti paip bocor, pecah, limpahan takungan (</w:t>
+        <w:t xml:space="preserve">asil (NRW)’ </w:t>
+      </w:r>
+      <w:r>
+        <w:rPr>
+          <w:rFonts w:ascii="Sylfaen" w:hAnsi="Sylfaen"/>
+          <w:lang w:val="ms-MY"/>
+        </w:rPr>
+        <w:t>ialah bekalan air terawat yang tidak sampai kepada pengguna dan tidak dapat dibilkan disebabkan faktor seperti paip bocor, pecah, limpahan takungan (</w:t>
       </w:r>
       <w:r>
         <w:rPr>
           <w:rFonts w:ascii="Sylfaen" w:hAnsi="Sylfaen"/>
           <w:i/>
-          <w:lang w:val="ms-MY"/>
-        </w:rPr>
-        <w:t>over flow</w:t>
-      </w:r>
-      <w:r>
-        <w:rPr>
-          <w:rFonts w:ascii="Sylfaen" w:hAnsi="Sylfaen"/>
-          <w:lang w:val="ms-MY"/>
-        </w:rPr>
-        <w:t xml:space="preserve">), kecurian air dan sebagainya. Pengurangan NRW adalah antara perkara penting yang dijadikan </w:t>
+          <w:iCs/>
+          <w:lang w:val="ms-MY"/>
+        </w:rPr>
+        <w:t>overflow</w:t>
+      </w:r>
+      <w:r>
+        <w:rPr>
+          <w:rFonts w:ascii="Sylfaen" w:hAnsi="Sylfaen"/>
+          <w:lang w:val="ms-MY"/>
+        </w:rPr>
+        <w:t xml:space="preserve">), sambungan paip air secara haram atau meter air dimanpulasi </w:t>
+      </w:r>
+      <w:r>
+        <w:rPr>
+          <w:rFonts w:ascii="Sylfaen" w:hAnsi="Sylfaen"/>
+          <w:lang w:val="ms-MY"/>
+        </w:rPr>
+        <w:lastRenderedPageBreak/>
+        <w:t>(</w:t>
+      </w:r>
+      <w:r>
+        <w:rPr>
+          <w:rFonts w:ascii="Sylfaen" w:hAnsi="Sylfaen"/>
+          <w:i/>
+          <w:iCs/>
+          <w:lang w:val="ms-MY"/>
+        </w:rPr>
+        <w:t>tempered meter</w:t>
+      </w:r>
+      <w:r>
+        <w:rPr>
+          <w:rFonts w:ascii="Sylfaen" w:hAnsi="Sylfaen"/>
+          <w:lang w:val="ms-MY"/>
+        </w:rPr>
+        <w:t>) dan sebagainya.</w:t>
+      </w:r>
+      <w:r>
+        <w:rPr>
+          <w:rFonts w:ascii="Sylfaen" w:hAnsi="Sylfaen"/>
+          <w:lang w:val="ms-MY"/>
+        </w:rPr>
+        <w:t xml:space="preserve"> Pengurangan NRW adalah antara perkara penting yang dijadikan </w:t>
       </w:r>
       <w:r>
         <w:rPr>
@@ -1901,6 +2259,14 @@
         </w:rPr>
         <w:t>Kontraktor Panel</w:t>
       </w:r>
+      <w:r>
+        <w:rPr>
+          <w:rFonts w:ascii="Sylfaen" w:hAnsi="Sylfaen"/>
+          <w:b/>
+          <w:lang w:val="ms-MY"/>
+        </w:rPr>
+        <w:t xml:space="preserve"> Paip</w:t>
+      </w:r>
     </w:p>
     <w:p>
       <w:pPr>
@@ -1917,7 +2283,6 @@
           <w:rFonts w:ascii="Sylfaen" w:hAnsi="Sylfaen"/>
           <w:lang w:val="ms-MY"/>
         </w:rPr>
-        <w:lastRenderedPageBreak/>
         <w:t xml:space="preserve">Istilah </w:t>
       </w:r>
       <w:r>
@@ -1953,7 +2318,21 @@
           <w:rFonts w:ascii="Sylfaen" w:hAnsi="Sylfaen"/>
           <w:lang w:val="ms-MY"/>
         </w:rPr>
-        <w:t>anel’</w:t>
+        <w:t>anel</w:t>
+      </w:r>
+      <w:r>
+        <w:rPr>
+          <w:rFonts w:ascii="Sylfaen" w:hAnsi="Sylfaen"/>
+          <w:lang w:val="ms-MY"/>
+        </w:rPr>
+        <w:t xml:space="preserve"> Paip</w:t>
+      </w:r>
+      <w:r>
+        <w:rPr>
+          <w:rFonts w:ascii="Sylfaen" w:hAnsi="Sylfaen"/>
+          <w:lang w:val="ms-MY"/>
+        </w:rPr>
+        <w:t>’</w:t>
       </w:r>
       <w:r>
         <w:rPr>
@@ -2076,7 +2455,21 @@
           <w:rFonts w:ascii="Sylfaen" w:hAnsi="Sylfaen"/>
           <w:lang w:val="ms-MY"/>
         </w:rPr>
-        <w:t xml:space="preserve">mempunyai kontraktor panel yang telah dilatik. </w:t>
+        <w:t>mempunyai kontraktor panel yang telah dilatik</w:t>
+      </w:r>
+      <w:r>
+        <w:rPr>
+          <w:rFonts w:ascii="Sylfaen" w:hAnsi="Sylfaen"/>
+          <w:lang w:val="ms-MY"/>
+        </w:rPr>
+        <w:t xml:space="preserve"> dan bilangannya berdasarkan keperluan semasa kerja pembaikan di wilayah</w:t>
+      </w:r>
+      <w:r>
+        <w:rPr>
+          <w:rFonts w:ascii="Sylfaen" w:hAnsi="Sylfaen"/>
+          <w:lang w:val="ms-MY"/>
+        </w:rPr>
+        <w:t xml:space="preserve">. </w:t>
       </w:r>
       <w:r>
         <w:rPr>
@@ -2188,7 +2581,23 @@
           <w:rFonts w:ascii="Sylfaen" w:hAnsi="Sylfaen"/>
           <w:lang w:val="ms-MY"/>
         </w:rPr>
-        <w:t>Arahan Kerja Pengesahan Tapak (Site Verification)</w:t>
+        <w:t>Arahan Kerja Pengesahan Tapak (</w:t>
+      </w:r>
+      <w:r>
+        <w:rPr>
+          <w:rFonts w:ascii="Sylfaen" w:hAnsi="Sylfaen"/>
+          <w:i/>
+          <w:iCs/>
+          <w:lang w:val="ms-MY"/>
+        </w:rPr>
+        <w:t>Site Verification</w:t>
+      </w:r>
+      <w:r>
+        <w:rPr>
+          <w:rFonts w:ascii="Sylfaen" w:hAnsi="Sylfaen"/>
+          <w:lang w:val="ms-MY"/>
+        </w:rPr>
+        <w:t>)</w:t>
       </w:r>
     </w:p>
     <w:p>
@@ -2206,15 +2615,14 @@
           <w:rFonts w:ascii="Sylfaen" w:hAnsi="Sylfaen"/>
           <w:lang w:val="ms-MY"/>
         </w:rPr>
-        <w:t xml:space="preserve">Arahan kerja ini diagihkan kepada krew. Ia bertujuan bagi memastikan aduan yang dibuat oleh orang awam  adalah </w:t>
-      </w:r>
-      <w:r>
-        <w:rPr>
-          <w:rFonts w:ascii="Sylfaen" w:hAnsi="Sylfaen"/>
-          <w:color w:val="FF0000"/>
-          <w:lang w:val="ms-MY"/>
-        </w:rPr>
-        <w:t>xxx</w:t>
+        <w:t>Arahan kerja ini diagihkan kepada krew. Ia bertujuan bagi memastikan aduan yang dibuat</w:t>
+      </w:r>
+      <w:r>
+        <w:rPr>
+          <w:rFonts w:ascii="Sylfaen" w:hAnsi="Sylfaen"/>
+          <w:lang w:val="ms-MY"/>
+        </w:rPr>
+        <w:t xml:space="preserve"> diambil tindakan segera</w:t>
       </w:r>
       <w:r>
         <w:rPr>
@@ -2228,7 +2636,37 @@
           <w:rFonts w:ascii="Sylfaen" w:hAnsi="Sylfaen"/>
           <w:lang w:val="ms-MY"/>
         </w:rPr>
-        <w:t xml:space="preserve"> Sekiranya kerosakan adalah minor, krew tersebut akan melaksanakan pembaikan secara dalaman (Inhouse). Jika kerosakan adalah major, beliau akan memohon untuk lantikan kontraktor panel.</w:t>
+        <w:t xml:space="preserve"> Sekiranya kerosakan adalah minor, krew tersebut akan melaksanakan pembaikan secara dalaman (</w:t>
+      </w:r>
+      <w:r>
+        <w:rPr>
+          <w:rFonts w:ascii="Sylfaen" w:hAnsi="Sylfaen"/>
+          <w:i/>
+          <w:iCs/>
+          <w:lang w:val="ms-MY"/>
+        </w:rPr>
+        <w:t>Inhouse</w:t>
+      </w:r>
+      <w:r>
+        <w:rPr>
+          <w:rFonts w:ascii="Sylfaen" w:hAnsi="Sylfaen"/>
+          <w:lang w:val="ms-MY"/>
+        </w:rPr>
+        <w:t xml:space="preserve">). Jika kerosakan adalah major, </w:t>
+      </w:r>
+      <w:r>
+        <w:rPr>
+          <w:rFonts w:ascii="Sylfaen" w:hAnsi="Sylfaen"/>
+          <w:lang w:val="ms-MY"/>
+        </w:rPr>
+        <w:t>krew</w:t>
+      </w:r>
+      <w:r>
+        <w:rPr>
+          <w:rFonts w:ascii="Sylfaen" w:hAnsi="Sylfaen"/>
+          <w:lang w:val="ms-MY"/>
+        </w:rPr>
+        <w:t xml:space="preserve"> akan memohon untuk lantikan kontraktor panel.</w:t>
       </w:r>
     </w:p>
     <w:p>
@@ -2250,7 +2688,23 @@
           <w:rFonts w:ascii="Sylfaen" w:hAnsi="Sylfaen"/>
           <w:lang w:val="ms-MY"/>
         </w:rPr>
-        <w:t>Arahan Kerja Pembaikan (Repair Work)</w:t>
+        <w:t>Arahan Kerja Pembaikan (</w:t>
+      </w:r>
+      <w:r>
+        <w:rPr>
+          <w:rFonts w:ascii="Sylfaen" w:hAnsi="Sylfaen"/>
+          <w:i/>
+          <w:iCs/>
+          <w:lang w:val="ms-MY"/>
+        </w:rPr>
+        <w:t>Repair Work</w:t>
+      </w:r>
+      <w:r>
+        <w:rPr>
+          <w:rFonts w:ascii="Sylfaen" w:hAnsi="Sylfaen"/>
+          <w:lang w:val="ms-MY"/>
+        </w:rPr>
+        <w:t>)</w:t>
       </w:r>
     </w:p>
     <w:p>
@@ -2286,7 +2740,23 @@
           <w:rFonts w:ascii="Sylfaen" w:hAnsi="Sylfaen"/>
           <w:lang w:val="ms-MY"/>
         </w:rPr>
-        <w:t>Kedua-dua jenis Arahan Kerja ini dihasilkan oleh kakitangan Work Scheduling Function (WSF) di dalam Sistem Salesforce. Kemudian ia akan dijadualkan kepada kontraktor panel melalui Sistem FSM.</w:t>
+        <w:t xml:space="preserve">Kedua-dua jenis Arahan Kerja ini dihasilkan oleh kakitangan </w:t>
+      </w:r>
+      <w:r>
+        <w:rPr>
+          <w:rFonts w:ascii="Sylfaen" w:hAnsi="Sylfaen"/>
+          <w:i/>
+          <w:iCs/>
+          <w:lang w:val="ms-MY"/>
+        </w:rPr>
+        <w:t>Work Scheduling Function (WSF)</w:t>
+      </w:r>
+      <w:r>
+        <w:rPr>
+          <w:rFonts w:ascii="Sylfaen" w:hAnsi="Sylfaen"/>
+          <w:lang w:val="ms-MY"/>
+        </w:rPr>
+        <w:t xml:space="preserve"> di dalam Sistem Salesforce. Kemudian ia akan dijadualkan kepada kontraktor panel melalui Sistem FSM.</w:t>
       </w:r>
       <w:r>
         <w:rPr>
@@ -2407,7 +2877,23 @@
           <w:rFonts w:ascii="Sylfaen" w:hAnsi="Sylfaen"/>
           <w:lang w:val="ms-MY"/>
         </w:rPr>
-        <w:t xml:space="preserve"> / kakitangan Air Selangor (Leak Inspector) melaui saluran aduan rasmi Air Selangor.</w:t>
+        <w:t xml:space="preserve"> / kakitangan Air Selangor (</w:t>
+      </w:r>
+      <w:r>
+        <w:rPr>
+          <w:rFonts w:ascii="Sylfaen" w:hAnsi="Sylfaen"/>
+          <w:i/>
+          <w:iCs/>
+          <w:lang w:val="ms-MY"/>
+        </w:rPr>
+        <w:t>Leak Inspector</w:t>
+      </w:r>
+      <w:r>
+        <w:rPr>
+          <w:rFonts w:ascii="Sylfaen" w:hAnsi="Sylfaen"/>
+          <w:lang w:val="ms-MY"/>
+        </w:rPr>
+        <w:t>) melaui saluran aduan rasmi Air Selangor.</w:t>
       </w:r>
     </w:p>
     <w:p>
@@ -2451,7 +2937,24 @@
           <w:rFonts w:ascii="Sylfaen" w:hAnsi="Sylfaen"/>
           <w:lang w:val="ms-MY"/>
         </w:rPr>
-        <w:t>Menghasilkan Arahan Kerja (Site Verification / Repair Work).</w:t>
+        <w:lastRenderedPageBreak/>
+        <w:t>Menghasilkan Arahan Kerja (</w:t>
+      </w:r>
+      <w:r>
+        <w:rPr>
+          <w:rFonts w:ascii="Sylfaen" w:hAnsi="Sylfaen"/>
+          <w:i/>
+          <w:iCs/>
+          <w:lang w:val="ms-MY"/>
+        </w:rPr>
+        <w:t>Site Verification / Repair Work</w:t>
+      </w:r>
+      <w:r>
+        <w:rPr>
+          <w:rFonts w:ascii="Sylfaen" w:hAnsi="Sylfaen"/>
+          <w:lang w:val="ms-MY"/>
+        </w:rPr>
+        <w:t>).</w:t>
       </w:r>
     </w:p>
     <w:p>
@@ -2480,9 +2983,19 @@
         <w:rPr>
           <w:rFonts w:ascii="Sylfaen" w:hAnsi="Sylfaen"/>
           <w:b/>
-          <w:lang w:val="ms-MY"/>
-        </w:rPr>
-        <w:t>Field Service Management (FSM)</w:t>
+          <w:i/>
+          <w:iCs/>
+          <w:lang w:val="ms-MY"/>
+        </w:rPr>
+        <w:t>Field Service Management</w:t>
+      </w:r>
+      <w:r>
+        <w:rPr>
+          <w:rFonts w:ascii="Sylfaen" w:hAnsi="Sylfaen"/>
+          <w:b/>
+          <w:lang w:val="ms-MY"/>
+        </w:rPr>
+        <w:t xml:space="preserve"> (FSM)</w:t>
       </w:r>
     </w:p>
     <w:p>
@@ -2500,15 +3013,23 @@
           <w:rFonts w:ascii="Sylfaen" w:hAnsi="Sylfaen"/>
           <w:lang w:val="ms-MY"/>
         </w:rPr>
-        <w:lastRenderedPageBreak/>
         <w:t xml:space="preserve">Istilah ‘Sistem </w:t>
       </w:r>
       <w:r>
         <w:rPr>
           <w:rFonts w:ascii="Sylfaen" w:hAnsi="Sylfaen"/>
-          <w:lang w:val="ms-MY"/>
-        </w:rPr>
-        <w:t xml:space="preserve">Field Service Management (FSM) </w:t>
+          <w:i/>
+          <w:iCs/>
+          <w:lang w:val="ms-MY"/>
+        </w:rPr>
+        <w:t>Field Service Management</w:t>
+      </w:r>
+      <w:r>
+        <w:rPr>
+          <w:rFonts w:ascii="Sylfaen" w:hAnsi="Sylfaen"/>
+          <w:lang w:val="ms-MY"/>
+        </w:rPr>
+        <w:t xml:space="preserve"> (FSM) </w:t>
       </w:r>
       <w:r>
         <w:rPr>
@@ -2544,7 +3065,21 @@
           <w:rFonts w:ascii="Sylfaen" w:hAnsi="Sylfaen"/>
           <w:lang w:val="ms-MY"/>
         </w:rPr>
-        <w:t>Menghasilkan Jadual Kerja untuk Krew dan kontraktor panel.</w:t>
+        <w:t xml:space="preserve">Menghasilkan Jadual Kerja untuk </w:t>
+      </w:r>
+      <w:r>
+        <w:rPr>
+          <w:rFonts w:ascii="Sylfaen" w:hAnsi="Sylfaen"/>
+          <w:lang w:val="ms-MY"/>
+        </w:rPr>
+        <w:t>k</w:t>
+      </w:r>
+      <w:r>
+        <w:rPr>
+          <w:rFonts w:ascii="Sylfaen" w:hAnsi="Sylfaen"/>
+          <w:lang w:val="ms-MY"/>
+        </w:rPr>
+        <w:t>rew dan kontraktor panel.</w:t>
       </w:r>
     </w:p>
     <w:p>
@@ -2566,7 +3101,21 @@
           <w:rFonts w:ascii="Sylfaen" w:hAnsi="Sylfaen"/>
           <w:lang w:val="ms-MY"/>
         </w:rPr>
-        <w:t>Menjadualkan Arahan Kerja kepada Krew dan kontraktor panel.</w:t>
+        <w:t xml:space="preserve">Menjadualkan Arahan Kerja kepada </w:t>
+      </w:r>
+      <w:r>
+        <w:rPr>
+          <w:rFonts w:ascii="Sylfaen" w:hAnsi="Sylfaen"/>
+          <w:lang w:val="ms-MY"/>
+        </w:rPr>
+        <w:t>k</w:t>
+      </w:r>
+      <w:r>
+        <w:rPr>
+          <w:rFonts w:ascii="Sylfaen" w:hAnsi="Sylfaen"/>
+          <w:lang w:val="ms-MY"/>
+        </w:rPr>
+        <w:t>rew dan kontraktor panel.</w:t>
       </w:r>
     </w:p>
     <w:p>
@@ -2588,7 +3137,23 @@
           <w:rFonts w:ascii="Sylfaen" w:hAnsi="Sylfaen"/>
           <w:lang w:val="ms-MY"/>
         </w:rPr>
-        <w:t>Mengagihkan Arahan Kerja (Site Verification) secara automatik kepada Krew.</w:t>
+        <w:t>Mengagihkan Arahan Kerja (</w:t>
+      </w:r>
+      <w:r>
+        <w:rPr>
+          <w:rFonts w:ascii="Sylfaen" w:hAnsi="Sylfaen"/>
+          <w:i/>
+          <w:iCs/>
+          <w:lang w:val="ms-MY"/>
+        </w:rPr>
+        <w:t>Site Verification</w:t>
+      </w:r>
+      <w:r>
+        <w:rPr>
+          <w:rFonts w:ascii="Sylfaen" w:hAnsi="Sylfaen"/>
+          <w:lang w:val="ms-MY"/>
+        </w:rPr>
+        <w:t>) secara automatik kepada Krew.</w:t>
       </w:r>
     </w:p>
     <w:p>
@@ -2619,178 +3184,7 @@
           <w:ilvl w:val="0"/>
           <w:numId w:val="36"/>
         </w:numPr>
-        <w:ind w:right="-3"/>
-        <w:jc w:val="both"/>
-        <w:rPr>
-          <w:rFonts w:ascii="Sylfaen" w:hAnsi="Sylfaen"/>
-          <w:b/>
-          <w:i/>
-          <w:lang w:val="ms-MY"/>
-        </w:rPr>
-      </w:pPr>
-      <w:r>
-        <w:rPr>
-          <w:rFonts w:ascii="Sylfaen" w:hAnsi="Sylfaen"/>
-          <w:b/>
-          <w:i/>
-          <w:lang w:val="ms-MY"/>
-        </w:rPr>
-        <w:t>T</w:t>
-      </w:r>
-      <w:r>
-        <w:rPr>
-          <w:rFonts w:ascii="Sylfaen" w:hAnsi="Sylfaen"/>
-          <w:b/>
-          <w:i/>
-          <w:lang w:val="ms-MY"/>
-        </w:rPr>
-        <w:t>hird Level Authority</w:t>
-      </w:r>
-    </w:p>
-    <w:p>
-      <w:pPr>
-        <w:spacing w:before="240" w:after="240"/>
-        <w:ind w:left="360" w:right="-3"/>
-        <w:jc w:val="both"/>
-        <w:rPr>
-          <w:rFonts w:ascii="Sylfaen" w:hAnsi="Sylfaen"/>
-          <w:lang w:val="ms-MY"/>
-        </w:rPr>
-      </w:pPr>
-      <w:r>
-        <w:rPr>
-          <w:rFonts w:ascii="Sylfaen" w:hAnsi="Sylfaen"/>
-          <w:lang w:val="ms-MY"/>
-        </w:rPr>
-        <w:t xml:space="preserve">Istilah </w:t>
-      </w:r>
-      <w:r>
-        <w:rPr>
-          <w:rFonts w:ascii="Sylfaen" w:hAnsi="Sylfaen"/>
-          <w:i/>
-          <w:lang w:val="ms-MY"/>
-        </w:rPr>
-        <w:t>‘Third Level Authority’</w:t>
-      </w:r>
-      <w:r>
-        <w:rPr>
-          <w:rFonts w:ascii="Sylfaen" w:hAnsi="Sylfaen"/>
-          <w:lang w:val="ms-MY"/>
-        </w:rPr>
-        <w:t xml:space="preserve"> </w:t>
-      </w:r>
-      <w:r>
-        <w:rPr>
-          <w:rFonts w:ascii="Sylfaen" w:hAnsi="Sylfaen"/>
-          <w:lang w:val="ms-MY"/>
-        </w:rPr>
-        <w:t>adalah autoriti</w:t>
-      </w:r>
-      <w:r>
-        <w:rPr>
-          <w:rFonts w:ascii="Sylfaen" w:hAnsi="Sylfaen"/>
-          <w:lang w:val="ms-MY"/>
-        </w:rPr>
-        <w:t xml:space="preserve"> (Ketua Wilayah)</w:t>
-      </w:r>
-      <w:r>
-        <w:rPr>
-          <w:rFonts w:ascii="Sylfaen" w:hAnsi="Sylfaen"/>
-          <w:lang w:val="ms-MY"/>
-        </w:rPr>
-        <w:t xml:space="preserve"> yang meluluskan pengagihan arahan kerja kepada kontraktor terpilih untuk menjalankan kerja-kerja pembaikan kecemasan yang dinilai memerlukan sumber tenaga</w:t>
-      </w:r>
-      <w:r>
-        <w:rPr>
-          <w:rFonts w:ascii="Sylfaen" w:hAnsi="Sylfaen"/>
-          <w:lang w:val="ms-MY"/>
-        </w:rPr>
-        <w:t xml:space="preserve"> yang mahir serta</w:t>
-      </w:r>
-      <w:r>
-        <w:rPr>
-          <w:rFonts w:ascii="Sylfaen" w:hAnsi="Sylfaen"/>
-          <w:lang w:val="ms-MY"/>
-        </w:rPr>
-        <w:t xml:space="preserve"> peralatan-peralatan </w:t>
-      </w:r>
-      <w:r>
-        <w:rPr>
-          <w:rFonts w:ascii="Sylfaen" w:hAnsi="Sylfaen"/>
-          <w:lang w:val="ms-MY"/>
-        </w:rPr>
-        <w:t>yang</w:t>
-      </w:r>
-      <w:r>
-        <w:rPr>
-          <w:rFonts w:ascii="Sylfaen" w:hAnsi="Sylfaen"/>
-          <w:lang w:val="ms-MY"/>
-        </w:rPr>
-        <w:t xml:space="preserve"> </w:t>
-      </w:r>
-      <w:r>
-        <w:rPr>
-          <w:rFonts w:ascii="Sylfaen" w:hAnsi="Sylfaen"/>
-          <w:lang w:val="ms-MY"/>
-        </w:rPr>
-        <w:t>bersesuaian bagi kerja-kerja pembaikan kecemasan yang luar biasa.</w:t>
-      </w:r>
-      <w:r>
-        <w:rPr>
-          <w:rFonts w:ascii="Sylfaen" w:hAnsi="Sylfaen"/>
-          <w:lang w:val="ms-MY"/>
-        </w:rPr>
-        <w:t xml:space="preserve"> </w:t>
-      </w:r>
-    </w:p>
-    <w:p>
-      <w:pPr>
-        <w:spacing w:before="240" w:after="240"/>
-        <w:ind w:right="-3" w:firstLine="360"/>
-        <w:jc w:val="both"/>
-        <w:rPr>
-          <w:rFonts w:ascii="Sylfaen" w:hAnsi="Sylfaen"/>
-          <w:b/>
-          <w:lang w:val="ms-MY"/>
-        </w:rPr>
-      </w:pPr>
-      <w:r>
-        <w:rPr>
-          <w:rFonts w:ascii="Sylfaen" w:hAnsi="Sylfaen"/>
-          <w:lang w:val="ms-MY"/>
-        </w:rPr>
-        <w:t>Kebenaran penggunaan fungsi ini hanya dihadkan kepada Ketua Wilayah (HO</w:t>
-      </w:r>
-      <w:r>
-        <w:rPr>
-          <w:rFonts w:ascii="Sylfaen" w:hAnsi="Sylfaen"/>
-          <w:lang w:val="ms-MY"/>
-        </w:rPr>
-        <w:t>R</w:t>
-      </w:r>
-      <w:r>
-        <w:rPr>
-          <w:rFonts w:ascii="Sylfaen" w:hAnsi="Sylfaen"/>
-          <w:lang w:val="ms-MY"/>
-        </w:rPr>
-        <w:t>)</w:t>
-      </w:r>
-      <w:r>
-        <w:rPr>
-          <w:rFonts w:ascii="Sylfaen" w:hAnsi="Sylfaen"/>
-          <w:lang w:val="ms-MY"/>
-        </w:rPr>
-        <w:t>.</w:t>
-      </w:r>
-    </w:p>
-    <w:p>
-      <w:pPr>
-        <w:numPr>
-          <w:ilvl w:val="0"/>
-          <w:numId w:val="36"/>
-        </w:numPr>
-        <w:tabs>
-          <w:tab w:val="left" w:pos="360"/>
+        <w:tabs>
           <w:tab w:val="left" w:pos="3060"/>
         </w:tabs>
         <w:ind w:right="-3"/>
@@ -3039,89 +3433,278 @@
           <w:ilvl w:val="0"/>
           <w:numId w:val="36"/>
         </w:numPr>
+        <w:spacing w:before="240"/>
         <w:ind w:right="-3"/>
         <w:jc w:val="both"/>
         <w:rPr>
           <w:rFonts w:ascii="Sylfaen" w:hAnsi="Sylfaen"/>
           <w:b/>
-          <w:lang w:val="ms-MY"/>
-        </w:rPr>
-      </w:pPr>
-      <w:r>
-        <w:rPr>
-          <w:rFonts w:ascii="Sylfaen" w:hAnsi="Sylfaen"/>
-          <w:b/>
-          <w:lang w:val="ms-MY"/>
-        </w:rPr>
-        <w:t>Kawalan Injap</w:t>
+          <w:i/>
+          <w:iCs/>
+          <w:lang w:val="ms-MY"/>
+        </w:rPr>
+      </w:pPr>
+      <w:r>
+        <w:rPr>
+          <w:rFonts w:ascii="Sylfaen" w:hAnsi="Sylfaen"/>
+          <w:b/>
+          <w:i/>
+          <w:iCs/>
+          <w:lang w:val="ms-MY"/>
+        </w:rPr>
+        <w:t>Manual Allocation</w:t>
       </w:r>
     </w:p>
     <w:p>
       <w:pPr>
         <w:spacing w:before="240" w:after="240"/>
-        <w:ind w:left="360" w:right="-3"/>
-        <w:jc w:val="both"/>
-        <w:rPr>
-          <w:rFonts w:ascii="Sylfaen" w:hAnsi="Sylfaen"/>
-          <w:lang w:val="ms-MY"/>
-        </w:rPr>
-      </w:pPr>
-      <w:r>
-        <w:rPr>
-          <w:rFonts w:ascii="Sylfaen" w:hAnsi="Sylfaen"/>
-          <w:lang w:val="ms-MY"/>
-        </w:rPr>
-        <w:t>I</w:t>
-      </w:r>
-      <w:r>
-        <w:rPr>
-          <w:rFonts w:ascii="Sylfaen" w:hAnsi="Sylfaen"/>
-          <w:lang w:val="ms-MY"/>
-        </w:rPr>
-        <w:t xml:space="preserve">stilah </w:t>
-      </w:r>
-      <w:r>
-        <w:rPr>
-          <w:rFonts w:ascii="Sylfaen" w:hAnsi="Sylfaen"/>
-          <w:lang w:val="ms-MY"/>
-        </w:rPr>
-        <w:t>‘</w:t>
-      </w:r>
-      <w:r>
-        <w:rPr>
-          <w:rFonts w:ascii="Sylfaen" w:hAnsi="Sylfaen"/>
-          <w:lang w:val="ms-MY"/>
-        </w:rPr>
-        <w:t>Kawalan Injap’</w:t>
-      </w:r>
-      <w:r>
-        <w:rPr>
-          <w:rFonts w:ascii="Sylfaen" w:hAnsi="Sylfaen"/>
-          <w:lang w:val="ms-MY"/>
-        </w:rPr>
-        <w:t xml:space="preserve"> yang dimaksudkan dalam manual ini adalah merujuk kepada kawalan kadar aliran air di dalam sistem pembekalan air </w:t>
-      </w:r>
-      <w:r>
-        <w:rPr>
-          <w:rFonts w:ascii="Sylfaen" w:hAnsi="Sylfaen"/>
-          <w:lang w:val="ms-MY"/>
-        </w:rPr>
-        <w:t>melalui pengendalian injap-injap yang berada dalam</w:t>
-      </w:r>
-      <w:r>
-        <w:rPr>
-          <w:rFonts w:ascii="Sylfaen" w:hAnsi="Sylfaen"/>
-          <w:lang w:val="ms-MY"/>
-        </w:rPr>
-        <w:t xml:space="preserve"> sistem pembekalan air</w:t>
-      </w:r>
-      <w:r>
-        <w:rPr>
-          <w:rFonts w:ascii="Sylfaen" w:hAnsi="Sylfaen"/>
-          <w:lang w:val="ms-MY"/>
-        </w:rPr>
-        <w:t>.</w:t>
-      </w:r>
+        <w:ind w:left="720" w:right="-3"/>
+        <w:jc w:val="both"/>
+        <w:rPr>
+          <w:rFonts w:ascii="Sylfaen" w:hAnsi="Sylfaen"/>
+          <w:bCs/>
+          <w:lang w:val="ms-MY"/>
+        </w:rPr>
+      </w:pPr>
+      <w:r>
+        <w:rPr>
+          <w:rFonts w:ascii="Sylfaen" w:hAnsi="Sylfaen"/>
+          <w:bCs/>
+          <w:lang w:val="ms-MY"/>
+        </w:rPr>
+        <w:t>Manual Allocation ialah suatu fungsi dalam sistem Salesforce. Ia digunakan oleh Ketua Work Scheduling Function (Dispatcher) bagi memindahkan Arahan Kerja (Work Order - WO) daripada satu pihak ke pihak lain untuk situasi berikut:</w:t>
+      </w:r>
+    </w:p>
+    <w:tbl>
+      <w:tblPr>
+        <w:tblStyle w:val="TableGrid"/>
+        <w:tblW w:w="0" w:type="auto"/>
+        <w:tblInd w:w="720" w:type="dxa"/>
+        <w:tblLook w:val="04A0" w:firstRow="1" w:lastRow="0" w:firstColumn="1" w:lastColumn="0" w:noHBand="0" w:noVBand="1"/>
+      </w:tblPr>
+      <w:tblGrid>
+        <w:gridCol w:w="835"/>
+        <w:gridCol w:w="7788"/>
+      </w:tblGrid>
+      <w:tr>
+        <w:tc>
+          <w:tcPr>
+            <w:tcW w:w="835" w:type="dxa"/>
+            <w:vAlign w:val="center"/>
+          </w:tcPr>
+          <w:p>
+            <w:pPr>
+              <w:spacing w:before="240"/>
+              <w:ind w:right="-3"/>
+              <w:rPr>
+                <w:rFonts w:ascii="Sylfaen" w:hAnsi="Sylfaen"/>
+                <w:b/>
+                <w:lang w:val="ms-MY"/>
+              </w:rPr>
+            </w:pPr>
+            <w:r>
+              <w:rPr>
+                <w:rFonts w:ascii="Sylfaen" w:hAnsi="Sylfaen"/>
+                <w:b/>
+                <w:lang w:val="ms-MY"/>
+              </w:rPr>
+              <w:t>BIL</w:t>
+            </w:r>
+          </w:p>
+        </w:tc>
+        <w:tc>
+          <w:tcPr>
+            <w:tcW w:w="7788" w:type="dxa"/>
+            <w:vAlign w:val="center"/>
+          </w:tcPr>
+          <w:p>
+            <w:pPr>
+              <w:spacing w:before="240"/>
+              <w:ind w:right="-3"/>
+              <w:rPr>
+                <w:rFonts w:ascii="Sylfaen" w:hAnsi="Sylfaen"/>
+                <w:b/>
+                <w:lang w:val="ms-MY"/>
+              </w:rPr>
+            </w:pPr>
+            <w:r>
+              <w:rPr>
+                <w:rFonts w:ascii="Sylfaen" w:hAnsi="Sylfaen"/>
+                <w:b/>
+                <w:lang w:val="ms-MY"/>
+              </w:rPr>
+              <w:t>SITUASI</w:t>
+            </w:r>
+          </w:p>
+        </w:tc>
+      </w:tr>
+      <w:tr>
+        <w:tc>
+          <w:tcPr>
+            <w:tcW w:w="835" w:type="dxa"/>
+            <w:vAlign w:val="center"/>
+          </w:tcPr>
+          <w:p>
+            <w:pPr>
+              <w:spacing w:before="240"/>
+              <w:ind w:right="-3"/>
+              <w:rPr>
+                <w:rFonts w:ascii="Sylfaen" w:hAnsi="Sylfaen"/>
+                <w:bCs/>
+                <w:lang w:val="ms-MY"/>
+              </w:rPr>
+            </w:pPr>
+            <w:r>
+              <w:rPr>
+                <w:rFonts w:ascii="Sylfaen" w:hAnsi="Sylfaen"/>
+                <w:bCs/>
+                <w:lang w:val="ms-MY"/>
+              </w:rPr>
+              <w:t>1</w:t>
+            </w:r>
+          </w:p>
+        </w:tc>
+        <w:tc>
+          <w:tcPr>
+            <w:tcW w:w="7788" w:type="dxa"/>
+            <w:vAlign w:val="center"/>
+          </w:tcPr>
+          <w:p>
+            <w:pPr>
+              <w:spacing w:before="240"/>
+              <w:ind w:right="-3"/>
+              <w:rPr>
+                <w:rFonts w:ascii="Sylfaen" w:hAnsi="Sylfaen"/>
+                <w:bCs/>
+                <w:lang w:val="ms-MY"/>
+              </w:rPr>
+            </w:pPr>
+            <w:r>
+              <w:rPr>
+                <w:rFonts w:ascii="Sylfaen" w:hAnsi="Sylfaen"/>
+                <w:bCs/>
+                <w:lang w:val="ms-MY"/>
+              </w:rPr>
+              <w:t>Arahan Kerja memerlukan keutamaan untuk diselesaikan segera (cth: Paip Pecah)</w:t>
+            </w:r>
+          </w:p>
+        </w:tc>
+      </w:tr>
+      <w:tr>
+        <w:tc>
+          <w:tcPr>
+            <w:tcW w:w="835" w:type="dxa"/>
+            <w:vAlign w:val="center"/>
+          </w:tcPr>
+          <w:p>
+            <w:pPr>
+              <w:spacing w:before="240"/>
+              <w:ind w:right="-3"/>
+              <w:rPr>
+                <w:rFonts w:ascii="Sylfaen" w:hAnsi="Sylfaen"/>
+                <w:bCs/>
+                <w:lang w:val="ms-MY"/>
+              </w:rPr>
+            </w:pPr>
+            <w:r>
+              <w:rPr>
+                <w:rFonts w:ascii="Sylfaen" w:hAnsi="Sylfaen"/>
+                <w:bCs/>
+                <w:lang w:val="ms-MY"/>
+              </w:rPr>
+              <w:t>2</w:t>
+            </w:r>
+          </w:p>
+        </w:tc>
+        <w:tc>
+          <w:tcPr>
+            <w:tcW w:w="7788" w:type="dxa"/>
+            <w:vAlign w:val="center"/>
+          </w:tcPr>
+          <w:p>
+            <w:pPr>
+              <w:spacing w:before="240"/>
+              <w:ind w:right="-3"/>
+              <w:rPr>
+                <w:rFonts w:ascii="Sylfaen" w:hAnsi="Sylfaen"/>
+                <w:bCs/>
+                <w:lang w:val="ms-MY"/>
+              </w:rPr>
+            </w:pPr>
+            <w:r>
+              <w:rPr>
+                <w:rFonts w:ascii="Sylfaen" w:hAnsi="Sylfaen"/>
+                <w:bCs/>
+                <w:lang w:val="ms-MY"/>
+              </w:rPr>
+              <w:t>Kerja pembaikan dikenalpasti memerlukan kepakaran khas kontraktor tertentu.</w:t>
+            </w:r>
+          </w:p>
+        </w:tc>
+      </w:tr>
+      <w:tr>
+        <w:tc>
+          <w:tcPr>
+            <w:tcW w:w="835" w:type="dxa"/>
+            <w:vAlign w:val="center"/>
+          </w:tcPr>
+          <w:p>
+            <w:pPr>
+              <w:spacing w:before="240"/>
+              <w:ind w:right="-3"/>
+              <w:rPr>
+                <w:rFonts w:ascii="Sylfaen" w:hAnsi="Sylfaen"/>
+                <w:bCs/>
+                <w:lang w:val="ms-MY"/>
+              </w:rPr>
+            </w:pPr>
+            <w:r>
+              <w:rPr>
+                <w:rFonts w:ascii="Sylfaen" w:hAnsi="Sylfaen"/>
+                <w:bCs/>
+                <w:lang w:val="ms-MY"/>
+              </w:rPr>
+              <w:t>3</w:t>
+            </w:r>
+          </w:p>
+        </w:tc>
+        <w:tc>
+          <w:tcPr>
+            <w:tcW w:w="7788" w:type="dxa"/>
+            <w:vAlign w:val="center"/>
+          </w:tcPr>
+          <w:p>
+            <w:pPr>
+              <w:spacing w:before="240"/>
+              <w:ind w:right="-3"/>
+              <w:rPr>
+                <w:rFonts w:ascii="Sylfaen" w:hAnsi="Sylfaen"/>
+                <w:bCs/>
+                <w:lang w:val="ms-MY"/>
+              </w:rPr>
+            </w:pPr>
+            <w:r>
+              <w:rPr>
+                <w:rFonts w:ascii="Sylfaen" w:hAnsi="Sylfaen"/>
+                <w:bCs/>
+                <w:lang w:val="ms-MY"/>
+              </w:rPr>
+              <w:t>Anggaran tuntutan kerja pembaikan bernilai melebihi RM 20,000</w:t>
+            </w:r>
+          </w:p>
+        </w:tc>
+      </w:tr>
+    </w:tbl>
+    <w:p>
+      <w:pPr>
+        <w:ind w:left="720" w:right="-3"/>
+        <w:jc w:val="both"/>
+        <w:rPr>
+          <w:rFonts w:ascii="Sylfaen" w:hAnsi="Sylfaen"/>
+          <w:bCs/>
+          <w:lang w:val="ms-MY"/>
+        </w:rPr>
+      </w:pPr>
     </w:p>
     <w:p>
       <w:pPr>
@@ -3143,7 +3726,7 @@
           <w:b/>
           <w:lang w:val="ms-MY"/>
         </w:rPr>
-        <w:t>Isolasi</w:t>
+        <w:t>Kawalan Injap</w:t>
       </w:r>
     </w:p>
     <w:p>
@@ -3161,7 +3744,14 @@
           <w:rFonts w:ascii="Sylfaen" w:hAnsi="Sylfaen"/>
           <w:lang w:val="ms-MY"/>
         </w:rPr>
-        <w:t xml:space="preserve">Istilah </w:t>
+        <w:t>I</w:t>
+      </w:r>
+      <w:r>
+        <w:rPr>
+          <w:rFonts w:ascii="Sylfaen" w:hAnsi="Sylfaen"/>
+          <w:lang w:val="ms-MY"/>
+        </w:rPr>
+        <w:t xml:space="preserve">stilah </w:t>
       </w:r>
       <w:r>
         <w:rPr>
@@ -3175,63 +3765,35 @@
           <w:rFonts w:ascii="Sylfaen" w:hAnsi="Sylfaen"/>
           <w:lang w:val="ms-MY"/>
         </w:rPr>
-        <w:t xml:space="preserve">Isolasi’ </w:t>
-      </w:r>
-      <w:r>
-        <w:rPr>
-          <w:rFonts w:ascii="Sylfaen" w:hAnsi="Sylfaen"/>
-          <w:lang w:val="ms-MY"/>
-        </w:rPr>
-        <w:t>yang dimaksudkan dalam manual ini adalah merujuk kepada kerja-kerja pengasingan atau pengalihan aliran air di dala</w:t>
-      </w:r>
-      <w:r>
-        <w:rPr>
-          <w:rFonts w:ascii="Sylfaen" w:hAnsi="Sylfaen"/>
-          <w:lang w:val="ms-MY"/>
-        </w:rPr>
-        <w:t>m sistem pembekalan air dari</w:t>
-      </w:r>
-      <w:r>
-        <w:rPr>
-          <w:rFonts w:ascii="Sylfaen" w:hAnsi="Sylfaen"/>
-          <w:lang w:val="ms-MY"/>
-        </w:rPr>
-        <w:t xml:space="preserve"> kawasan di man</w:t>
-      </w:r>
-      <w:r>
-        <w:rPr>
-          <w:rFonts w:ascii="Sylfaen" w:hAnsi="Sylfaen"/>
-          <w:lang w:val="ms-MY"/>
-        </w:rPr>
-        <w:t>a kerja-kerja senggaraan pembaikan</w:t>
-      </w:r>
-      <w:r>
-        <w:rPr>
-          <w:rFonts w:ascii="Sylfaen" w:hAnsi="Sylfaen"/>
-          <w:lang w:val="ms-MY"/>
-        </w:rPr>
-        <w:t xml:space="preserve"> </w:t>
-      </w:r>
-      <w:r>
-        <w:rPr>
-          <w:rFonts w:ascii="Sylfaen" w:hAnsi="Sylfaen"/>
-          <w:lang w:val="ms-MY"/>
-        </w:rPr>
-        <w:t>yang akan</w:t>
-      </w:r>
-      <w:r>
-        <w:rPr>
-          <w:rFonts w:ascii="Sylfaen" w:hAnsi="Sylfaen"/>
-          <w:lang w:val="ms-MY"/>
-        </w:rPr>
-        <w:t xml:space="preserve"> </w:t>
-      </w:r>
-      <w:r>
-        <w:rPr>
-          <w:rFonts w:ascii="Sylfaen" w:hAnsi="Sylfaen"/>
-          <w:lang w:val="ms-MY"/>
-        </w:rPr>
-        <w:t>dijalankan.</w:t>
+        <w:t>Kawalan Injap’</w:t>
+      </w:r>
+      <w:r>
+        <w:rPr>
+          <w:rFonts w:ascii="Sylfaen" w:hAnsi="Sylfaen"/>
+          <w:lang w:val="ms-MY"/>
+        </w:rPr>
+        <w:t xml:space="preserve"> yang dimaksudkan dalam manual ini adalah merujuk kepada kawalan kadar aliran air di dalam sistem pembekalan air </w:t>
+      </w:r>
+      <w:r>
+        <w:rPr>
+          <w:rFonts w:ascii="Sylfaen" w:hAnsi="Sylfaen"/>
+          <w:lang w:val="ms-MY"/>
+        </w:rPr>
+        <w:t>melalui pengendalian injap-injap yang berada dalam</w:t>
+      </w:r>
+      <w:r>
+        <w:rPr>
+          <w:rFonts w:ascii="Sylfaen" w:hAnsi="Sylfaen"/>
+          <w:lang w:val="ms-MY"/>
+        </w:rPr>
+        <w:t xml:space="preserve"> sistem pembekalan air</w:t>
+      </w:r>
+      <w:r>
+        <w:rPr>
+          <w:rFonts w:ascii="Sylfaen" w:hAnsi="Sylfaen"/>
+          <w:lang w:val="ms-MY"/>
+        </w:rPr>
+        <w:t>.</w:t>
       </w:r>
     </w:p>
     <w:p>
@@ -3245,19 +3807,16 @@
         <w:rPr>
           <w:rFonts w:ascii="Sylfaen" w:hAnsi="Sylfaen"/>
           <w:b/>
-          <w:i/>
-          <w:lang w:val="ms-MY"/>
-        </w:rPr>
-      </w:pPr>
-      <w:r>
-        <w:rPr>
-          <w:rFonts w:ascii="Sylfaen" w:hAnsi="Sylfaen"/>
-          <w:b/>
-          <w:i/>
-          <w:lang w:val="ms-MY"/>
-        </w:rPr>
-        <w:lastRenderedPageBreak/>
-        <w:t>Flushing</w:t>
+          <w:lang w:val="ms-MY"/>
+        </w:rPr>
+      </w:pPr>
+      <w:r>
+        <w:rPr>
+          <w:rFonts w:ascii="Sylfaen" w:hAnsi="Sylfaen"/>
+          <w:b/>
+          <w:lang w:val="ms-MY"/>
+        </w:rPr>
+        <w:t>Isolasi</w:t>
       </w:r>
     </w:p>
     <w:p>
@@ -3287,47 +3846,37 @@
       <w:r>
         <w:rPr>
           <w:rFonts w:ascii="Sylfaen" w:hAnsi="Sylfaen"/>
-          <w:i/>
-          <w:lang w:val="ms-MY"/>
-        </w:rPr>
-        <w:t>F</w:t>
-      </w:r>
-      <w:r>
-        <w:rPr>
-          <w:rFonts w:ascii="Sylfaen" w:hAnsi="Sylfaen"/>
-          <w:i/>
-          <w:lang w:val="ms-MY"/>
-        </w:rPr>
-        <w:t>l</w:t>
-      </w:r>
-      <w:r>
-        <w:rPr>
-          <w:rFonts w:ascii="Sylfaen" w:hAnsi="Sylfaen"/>
-          <w:i/>
-          <w:lang w:val="ms-MY"/>
-        </w:rPr>
-        <w:t>ushing</w:t>
-      </w:r>
-      <w:r>
-        <w:rPr>
-          <w:rFonts w:ascii="Sylfaen" w:hAnsi="Sylfaen"/>
-          <w:lang w:val="ms-MY"/>
-        </w:rPr>
-        <w:t>’</w:t>
-      </w:r>
-      <w:r>
-        <w:rPr>
-          <w:rFonts w:ascii="Sylfaen" w:hAnsi="Sylfaen"/>
-          <w:lang w:val="ms-MY"/>
-        </w:rPr>
-        <w:t xml:space="preserve"> yang dimaksudkan dalam manual ini adalah merujuk kepada kerja-kerja mengeluarkan air daripada laluan sistem pembekalan air yang telah diisolasi setelah kerja-kerja senggaraan atau pembaikan selesai</w:t>
-      </w:r>
-      <w:r>
-        <w:rPr>
-          <w:rFonts w:ascii="Sylfaen" w:hAnsi="Sylfaen"/>
-          <w:lang w:val="ms-MY"/>
-        </w:rPr>
-        <w:t xml:space="preserve"> melalui</w:t>
+          <w:lang w:val="ms-MY"/>
+        </w:rPr>
+        <w:t xml:space="preserve">Isolasi’ </w:t>
+      </w:r>
+      <w:r>
+        <w:rPr>
+          <w:rFonts w:ascii="Sylfaen" w:hAnsi="Sylfaen"/>
+          <w:lang w:val="ms-MY"/>
+        </w:rPr>
+        <w:t>yang dimaksudkan dalam manual ini adalah merujuk kepada kerja-kerja pengasingan atau pengalihan aliran air di dala</w:t>
+      </w:r>
+      <w:r>
+        <w:rPr>
+          <w:rFonts w:ascii="Sylfaen" w:hAnsi="Sylfaen"/>
+          <w:lang w:val="ms-MY"/>
+        </w:rPr>
+        <w:t>m sistem pembekalan air dari</w:t>
+      </w:r>
+      <w:r>
+        <w:rPr>
+          <w:rFonts w:ascii="Sylfaen" w:hAnsi="Sylfaen"/>
+          <w:lang w:val="ms-MY"/>
+        </w:rPr>
+        <w:t xml:space="preserve"> kawasan di man</w:t>
+      </w:r>
+      <w:r>
+        <w:rPr>
+          <w:rFonts w:ascii="Sylfaen" w:hAnsi="Sylfaen"/>
+          <w:lang w:val="ms-MY"/>
+        </w:rPr>
+        <w:t>a kerja-kerja senggaraan pembaikan</w:t>
       </w:r>
       <w:r>
         <w:rPr>
@@ -3339,53 +3888,23 @@
       <w:r>
         <w:rPr>
           <w:rFonts w:ascii="Sylfaen" w:hAnsi="Sylfaen"/>
-          <w:i/>
-          <w:lang w:val="ms-MY"/>
-        </w:rPr>
-        <w:t>outlet</w:t>
-      </w:r>
-      <w:r>
-        <w:rPr>
-          <w:rFonts w:ascii="Sylfaen" w:hAnsi="Sylfaen"/>
-          <w:lang w:val="ms-MY"/>
-        </w:rPr>
-        <w:t xml:space="preserve"> seperti</w:t>
-      </w:r>
-      <w:r>
-        <w:rPr>
-          <w:rFonts w:ascii="Sylfaen" w:hAnsi="Sylfaen"/>
-          <w:lang w:val="ms-MY"/>
-        </w:rPr>
-        <w:t xml:space="preserve"> injap keruk (</w:t>
-      </w:r>
-      <w:r>
-        <w:rPr>
-          <w:rFonts w:ascii="Sylfaen" w:hAnsi="Sylfaen"/>
-          <w:i/>
-          <w:lang w:val="ms-MY"/>
-        </w:rPr>
-        <w:t>scour valve</w:t>
-      </w:r>
-      <w:r>
-        <w:rPr>
-          <w:rFonts w:ascii="Sylfaen" w:hAnsi="Sylfaen"/>
-          <w:lang w:val="ms-MY"/>
-        </w:rPr>
-        <w:t>)</w:t>
-      </w:r>
-      <w:r>
-        <w:rPr>
-          <w:rFonts w:ascii="Sylfaen" w:hAnsi="Sylfaen"/>
-          <w:lang w:val="ms-MY"/>
-        </w:rPr>
-        <w:t xml:space="preserve"> atau pili bomba</w:t>
-      </w:r>
-      <w:r>
-        <w:rPr>
-          <w:rFonts w:ascii="Sylfaen" w:hAnsi="Sylfaen"/>
-          <w:lang w:val="ms-MY"/>
-        </w:rPr>
-        <w:t>.</w:t>
+          <w:lang w:val="ms-MY"/>
+        </w:rPr>
+        <w:t>yang akan</w:t>
+      </w:r>
+      <w:r>
+        <w:rPr>
+          <w:rFonts w:ascii="Sylfaen" w:hAnsi="Sylfaen"/>
+          <w:lang w:val="ms-MY"/>
+        </w:rPr>
+        <w:t xml:space="preserve"> </w:t>
+      </w:r>
+      <w:r>
+        <w:rPr>
+          <w:rFonts w:ascii="Sylfaen" w:hAnsi="Sylfaen"/>
+          <w:lang w:val="ms-MY"/>
+        </w:rPr>
+        <w:t>dijalankan.</w:t>
       </w:r>
     </w:p>
     <w:p>
@@ -3399,45 +3918,18 @@
         <w:rPr>
           <w:rFonts w:ascii="Sylfaen" w:hAnsi="Sylfaen"/>
           <w:b/>
-          <w:color w:val="FF0000"/>
-          <w:lang w:val="ms-MY"/>
-        </w:rPr>
-      </w:pPr>
-      <w:r>
-        <w:rPr>
-          <w:rFonts w:ascii="Sylfaen" w:hAnsi="Sylfaen"/>
-          <w:b/>
-          <w:color w:val="FF0000"/>
-          <w:lang w:val="ms-MY"/>
-        </w:rPr>
-        <w:t xml:space="preserve">Permit </w:t>
-      </w:r>
-      <w:r>
-        <w:rPr>
-          <w:rFonts w:ascii="Sylfaen" w:hAnsi="Sylfaen"/>
-          <w:b/>
-          <w:color w:val="FF0000"/>
-          <w:lang w:val="ms-MY"/>
-        </w:rPr>
-        <w:t>Industri Perkhidmatan Air (</w:t>
-      </w:r>
-      <w:r>
-        <w:rPr>
-          <w:rFonts w:ascii="Sylfaen" w:hAnsi="Sylfaen"/>
-          <w:b/>
-          <w:color w:val="FF0000"/>
-          <w:lang w:val="ms-MY"/>
-        </w:rPr>
-        <w:t>IPA</w:t>
-      </w:r>
-      <w:r>
-        <w:rPr>
-          <w:rFonts w:ascii="Sylfaen" w:hAnsi="Sylfaen"/>
-          <w:b/>
-          <w:color w:val="FF0000"/>
-          <w:lang w:val="ms-MY"/>
-        </w:rPr>
-        <w:t>)</w:t>
+          <w:i/>
+          <w:lang w:val="ms-MY"/>
+        </w:rPr>
+      </w:pPr>
+      <w:r>
+        <w:rPr>
+          <w:rFonts w:ascii="Sylfaen" w:hAnsi="Sylfaen"/>
+          <w:b/>
+          <w:i/>
+          <w:lang w:val="ms-MY"/>
+        </w:rPr>
+        <w:t>Flushing</w:t>
       </w:r>
     </w:p>
     <w:p>
@@ -3447,46 +3939,79 @@
         <w:jc w:val="both"/>
         <w:rPr>
           <w:rFonts w:ascii="Sylfaen" w:hAnsi="Sylfaen"/>
-          <w:color w:val="FF0000"/>
-          <w:lang w:val="ms-MY"/>
-        </w:rPr>
-      </w:pPr>
-      <w:r>
-        <w:rPr>
-          <w:rFonts w:ascii="Sylfaen" w:hAnsi="Sylfaen"/>
-          <w:color w:val="FF0000"/>
-          <w:lang w:val="ms-MY"/>
-        </w:rPr>
-        <w:t>Is</w:t>
-      </w:r>
-      <w:r>
-        <w:rPr>
-          <w:rFonts w:ascii="Sylfaen" w:hAnsi="Sylfaen"/>
-          <w:color w:val="FF0000"/>
-          <w:lang w:val="ms-MY"/>
-        </w:rPr>
-        <w:t>tilah ‘</w:t>
-      </w:r>
-      <w:r>
-        <w:rPr>
-          <w:rFonts w:ascii="Sylfaen" w:hAnsi="Sylfaen"/>
-          <w:color w:val="FF0000"/>
-          <w:lang w:val="ms-MY"/>
-        </w:rPr>
-        <w:t>Permit</w:t>
-      </w:r>
-      <w:r>
-        <w:rPr>
-          <w:rFonts w:ascii="Sylfaen" w:hAnsi="Sylfaen"/>
-          <w:color w:val="FF0000"/>
-          <w:lang w:val="ms-MY"/>
-        </w:rPr>
-        <w:t xml:space="preserve"> Industri Perkhidmatan Air</w:t>
-      </w:r>
-      <w:r>
-        <w:rPr>
-          <w:rFonts w:ascii="Sylfaen" w:hAnsi="Sylfaen"/>
-          <w:color w:val="FF0000"/>
+          <w:lang w:val="ms-MY"/>
+        </w:rPr>
+      </w:pPr>
+      <w:r>
+        <w:rPr>
+          <w:rFonts w:ascii="Sylfaen" w:hAnsi="Sylfaen"/>
+          <w:lang w:val="ms-MY"/>
+        </w:rPr>
+        <w:t xml:space="preserve">Istilah </w:t>
+      </w:r>
+      <w:r>
+        <w:rPr>
+          <w:rFonts w:ascii="Sylfaen" w:hAnsi="Sylfaen"/>
+          <w:lang w:val="ms-MY"/>
+        </w:rPr>
+        <w:t>‘</w:t>
+      </w:r>
+      <w:r>
+        <w:rPr>
+          <w:rFonts w:ascii="Sylfaen" w:hAnsi="Sylfaen"/>
+          <w:i/>
+          <w:lang w:val="ms-MY"/>
+        </w:rPr>
+        <w:t>F</w:t>
+      </w:r>
+      <w:r>
+        <w:rPr>
+          <w:rFonts w:ascii="Sylfaen" w:hAnsi="Sylfaen"/>
+          <w:i/>
+          <w:lang w:val="ms-MY"/>
+        </w:rPr>
+        <w:t>l</w:t>
+      </w:r>
+      <w:r>
+        <w:rPr>
+          <w:rFonts w:ascii="Sylfaen" w:hAnsi="Sylfaen"/>
+          <w:i/>
+          <w:lang w:val="ms-MY"/>
+        </w:rPr>
+        <w:t>ushing</w:t>
+      </w:r>
+      <w:r>
+        <w:rPr>
+          <w:rFonts w:ascii="Sylfaen" w:hAnsi="Sylfaen"/>
+          <w:lang w:val="ms-MY"/>
+        </w:rPr>
+        <w:t>’</w:t>
+      </w:r>
+      <w:r>
+        <w:rPr>
+          <w:rFonts w:ascii="Sylfaen" w:hAnsi="Sylfaen"/>
+          <w:lang w:val="ms-MY"/>
+        </w:rPr>
+        <w:t xml:space="preserve"> yang dimaksudkan dalam manual ini adalah merujuk kepada kerja-kerja mengeluarkan air daripada laluan sistem pembekalan air yang telah diisolasi setelah kerja-</w:t>
+      </w:r>
+      <w:r>
+        <w:rPr>
+          <w:rFonts w:ascii="Sylfaen" w:hAnsi="Sylfaen"/>
+          <w:lang w:val="ms-MY"/>
+        </w:rPr>
+        <w:lastRenderedPageBreak/>
+        <w:t>kerja senggaraan atau pembaikan selesai</w:t>
+      </w:r>
+      <w:r>
+        <w:rPr>
+          <w:rFonts w:ascii="Sylfaen" w:hAnsi="Sylfaen"/>
+          <w:lang w:val="ms-MY"/>
+        </w:rPr>
+        <w:t xml:space="preserve"> melalui</w:t>
+      </w:r>
+      <w:r>
+        <w:rPr>
+          <w:rFonts w:ascii="Sylfaen" w:hAnsi="Sylfaen"/>
           <w:lang w:val="ms-MY"/>
         </w:rPr>
         <w:t xml:space="preserve"> </w:t>
@@ -3494,23 +4019,36 @@
       <w:r>
         <w:rPr>
           <w:rFonts w:ascii="Sylfaen" w:hAnsi="Sylfaen"/>
-          <w:color w:val="FF0000"/>
-          <w:lang w:val="ms-MY"/>
-        </w:rPr>
-        <w:t>(</w:t>
-      </w:r>
-      <w:r>
-        <w:rPr>
-          <w:rFonts w:ascii="Sylfaen" w:hAnsi="Sylfaen"/>
-          <w:color w:val="FF0000"/>
-          <w:lang w:val="ms-MY"/>
-        </w:rPr>
-        <w:t>IPA</w:t>
-      </w:r>
-      <w:r>
-        <w:rPr>
-          <w:rFonts w:ascii="Sylfaen" w:hAnsi="Sylfaen"/>
-          <w:color w:val="FF0000"/>
+          <w:i/>
+          <w:lang w:val="ms-MY"/>
+        </w:rPr>
+        <w:t>outlet</w:t>
+      </w:r>
+      <w:r>
+        <w:rPr>
+          <w:rFonts w:ascii="Sylfaen" w:hAnsi="Sylfaen"/>
+          <w:lang w:val="ms-MY"/>
+        </w:rPr>
+        <w:t xml:space="preserve"> seperti</w:t>
+      </w:r>
+      <w:r>
+        <w:rPr>
+          <w:rFonts w:ascii="Sylfaen" w:hAnsi="Sylfaen"/>
+          <w:lang w:val="ms-MY"/>
+        </w:rPr>
+        <w:t xml:space="preserve"> injap keruk (</w:t>
+      </w:r>
+      <w:r>
+        <w:rPr>
+          <w:rFonts w:ascii="Sylfaen" w:hAnsi="Sylfaen"/>
+          <w:i/>
+          <w:lang w:val="ms-MY"/>
+        </w:rPr>
+        <w:t>scour valve</w:t>
+      </w:r>
+      <w:r>
+        <w:rPr>
+          <w:rFonts w:ascii="Sylfaen" w:hAnsi="Sylfaen"/>
           <w:lang w:val="ms-MY"/>
         </w:rPr>
         <w:t>)</w:t>
@@ -3518,66 +4056,16 @@
       <w:r>
         <w:rPr>
           <w:rFonts w:ascii="Sylfaen" w:hAnsi="Sylfaen"/>
-          <w:color w:val="FF0000"/>
-          <w:lang w:val="ms-MY"/>
-        </w:rPr>
-        <w:t>’</w:t>
-      </w:r>
-      <w:r>
-        <w:rPr>
-          <w:rFonts w:ascii="Sylfaen" w:hAnsi="Sylfaen"/>
-          <w:color w:val="FF0000"/>
-          <w:lang w:val="ms-MY"/>
-        </w:rPr>
-        <w:t xml:space="preserve"> yang dimaksudkan dalam manual ini adalah merujuk kepada permit atau kebenaran</w:t>
-      </w:r>
-      <w:r>
-        <w:rPr>
-          <w:rFonts w:ascii="Sylfaen" w:hAnsi="Sylfaen"/>
-          <w:color w:val="FF0000"/>
-          <w:lang w:val="ms-MY"/>
-        </w:rPr>
-        <w:t xml:space="preserve"> yang dikeluarkan oleh pihak </w:t>
-      </w:r>
-      <w:r>
-        <w:rPr>
-          <w:rFonts w:ascii="Sylfaen" w:hAnsi="Sylfaen"/>
-          <w:color w:val="FF0000"/>
-          <w:lang w:val="ms-MY"/>
-        </w:rPr>
-        <w:t>Suruhanjaya Perkhidmatan Air Negara (</w:t>
-      </w:r>
-      <w:r>
-        <w:rPr>
-          <w:rFonts w:ascii="Sylfaen" w:hAnsi="Sylfaen"/>
-          <w:color w:val="FF0000"/>
-          <w:lang w:val="ms-MY"/>
-        </w:rPr>
-        <w:t>SPAN</w:t>
-      </w:r>
-      <w:r>
-        <w:rPr>
-          <w:rFonts w:ascii="Sylfaen" w:hAnsi="Sylfaen"/>
-          <w:color w:val="FF0000"/>
-          <w:lang w:val="ms-MY"/>
-        </w:rPr>
-        <w:t>)</w:t>
-      </w:r>
-      <w:r>
-        <w:rPr>
-          <w:rFonts w:ascii="Sylfaen" w:hAnsi="Sylfaen"/>
-          <w:color w:val="FF0000"/>
-          <w:lang w:val="ms-MY"/>
-        </w:rPr>
-        <w:t xml:space="preserve"> kepada pihak yang ingin menjalankan kerja-kerja berkait </w:t>
-      </w:r>
-      <w:r>
-        <w:rPr>
-          <w:rFonts w:ascii="Sylfaen" w:hAnsi="Sylfaen"/>
-          <w:color w:val="FF0000"/>
-          <w:lang w:val="ms-MY"/>
-        </w:rPr>
-        <w:t>perkhidmatan air (termasuk pembetungan).</w:t>
+          <w:lang w:val="ms-MY"/>
+        </w:rPr>
+        <w:t xml:space="preserve"> atau pili bomba</w:t>
+      </w:r>
+      <w:r>
+        <w:rPr>
+          <w:rFonts w:ascii="Sylfaen" w:hAnsi="Sylfaen"/>
+          <w:lang w:val="ms-MY"/>
+        </w:rPr>
+        <w:t>.</w:t>
       </w:r>
     </w:p>
     <w:p>
@@ -3591,24 +4079,45 @@
         <w:rPr>
           <w:rFonts w:ascii="Sylfaen" w:hAnsi="Sylfaen"/>
           <w:b/>
-          <w:lang w:val="ms-MY"/>
-        </w:rPr>
-      </w:pPr>
-      <w:r>
-        <w:rPr>
-          <w:rFonts w:ascii="Sylfaen" w:hAnsi="Sylfaen"/>
-          <w:b/>
-          <w:lang w:val="ms-MY"/>
-        </w:rPr>
-        <w:t>Had Bidang Kuasa</w:t>
-      </w:r>
-      <w:r>
-        <w:rPr>
-          <w:rFonts w:ascii="Sylfaen" w:hAnsi="Sylfaen"/>
-          <w:b/>
-          <w:lang w:val="ms-MY"/>
-        </w:rPr>
-        <w:t xml:space="preserve"> (LOA)</w:t>
+          <w:color w:val="FF0000"/>
+          <w:lang w:val="ms-MY"/>
+        </w:rPr>
+      </w:pPr>
+      <w:r>
+        <w:rPr>
+          <w:rFonts w:ascii="Sylfaen" w:hAnsi="Sylfaen"/>
+          <w:b/>
+          <w:color w:val="FF0000"/>
+          <w:lang w:val="ms-MY"/>
+        </w:rPr>
+        <w:t xml:space="preserve">Permit </w:t>
+      </w:r>
+      <w:r>
+        <w:rPr>
+          <w:rFonts w:ascii="Sylfaen" w:hAnsi="Sylfaen"/>
+          <w:b/>
+          <w:color w:val="FF0000"/>
+          <w:lang w:val="ms-MY"/>
+        </w:rPr>
+        <w:t>Industri Perkhidmatan Air (</w:t>
+      </w:r>
+      <w:r>
+        <w:rPr>
+          <w:rFonts w:ascii="Sylfaen" w:hAnsi="Sylfaen"/>
+          <w:b/>
+          <w:color w:val="FF0000"/>
+          <w:lang w:val="ms-MY"/>
+        </w:rPr>
+        <w:t>IPA</w:t>
+      </w:r>
+      <w:r>
+        <w:rPr>
+          <w:rFonts w:ascii="Sylfaen" w:hAnsi="Sylfaen"/>
+          <w:b/>
+          <w:color w:val="FF0000"/>
+          <w:lang w:val="ms-MY"/>
+        </w:rPr>
+        <w:t>)</w:t>
       </w:r>
     </w:p>
     <w:p>
@@ -3618,79 +4127,137 @@
         <w:jc w:val="both"/>
         <w:rPr>
           <w:rFonts w:ascii="Sylfaen" w:hAnsi="Sylfaen"/>
-          <w:lang w:val="ms-MY"/>
-        </w:rPr>
-      </w:pPr>
-      <w:r>
-        <w:rPr>
-          <w:rFonts w:ascii="Sylfaen" w:hAnsi="Sylfaen"/>
-          <w:lang w:val="ms-MY"/>
-        </w:rPr>
-        <w:t>Ist</w:t>
-      </w:r>
-      <w:r>
-        <w:rPr>
-          <w:rFonts w:ascii="Sylfaen" w:hAnsi="Sylfaen"/>
-          <w:lang w:val="ms-MY"/>
-        </w:rPr>
-        <w:t>ilah ‘</w:t>
-      </w:r>
-      <w:r>
-        <w:rPr>
-          <w:rFonts w:ascii="Sylfaen" w:hAnsi="Sylfaen"/>
-          <w:lang w:val="ms-MY"/>
-        </w:rPr>
-        <w:t>Had Bidang Kuasa (</w:t>
-      </w:r>
-      <w:r>
-        <w:rPr>
-          <w:rFonts w:ascii="Sylfaen" w:hAnsi="Sylfaen"/>
-          <w:i/>
-          <w:lang w:val="ms-MY"/>
-        </w:rPr>
-        <w:t>Limit Of Authority</w:t>
-      </w:r>
-      <w:r>
-        <w:rPr>
-          <w:rFonts w:ascii="Sylfaen" w:hAnsi="Sylfaen"/>
-          <w:lang w:val="ms-MY"/>
-        </w:rPr>
-        <w:t>)’</w:t>
-      </w:r>
-      <w:r>
-        <w:rPr>
-          <w:rFonts w:ascii="Sylfaen" w:hAnsi="Sylfaen"/>
-          <w:lang w:val="ms-MY"/>
-        </w:rPr>
-        <w:t xml:space="preserve"> yang dimaksudkan dalam manual ini adalah merujuk kepada</w:t>
-      </w:r>
-      <w:r>
-        <w:rPr>
-          <w:rFonts w:ascii="Sylfaen" w:hAnsi="Sylfaen"/>
-          <w:lang w:val="ms-MY"/>
-        </w:rPr>
-        <w:t xml:space="preserve"> had </w:t>
-      </w:r>
-      <w:r>
-        <w:rPr>
-          <w:rFonts w:ascii="Sylfaen" w:hAnsi="Sylfaen"/>
-          <w:lang w:val="ms-MY"/>
-        </w:rPr>
-        <w:t xml:space="preserve">kuasa </w:t>
-      </w:r>
-      <w:r>
-        <w:rPr>
-          <w:rFonts w:ascii="Sylfaen" w:hAnsi="Sylfaen"/>
-          <w:lang w:val="ms-MY"/>
-        </w:rPr>
-        <w:t xml:space="preserve">untuk </w:t>
-      </w:r>
-      <w:r>
-        <w:rPr>
-          <w:rFonts w:ascii="Sylfaen" w:hAnsi="Sylfaen"/>
-          <w:lang w:val="ms-MY"/>
-        </w:rPr>
-        <w:t>meluluskan pembayaran nilai tuntutan kerja siap oleh kontraktor.</w:t>
+          <w:color w:val="FF0000"/>
+          <w:lang w:val="ms-MY"/>
+        </w:rPr>
+      </w:pPr>
+      <w:r>
+        <w:rPr>
+          <w:rFonts w:ascii="Sylfaen" w:hAnsi="Sylfaen"/>
+          <w:color w:val="FF0000"/>
+          <w:lang w:val="ms-MY"/>
+        </w:rPr>
+        <w:t>Is</w:t>
+      </w:r>
+      <w:r>
+        <w:rPr>
+          <w:rFonts w:ascii="Sylfaen" w:hAnsi="Sylfaen"/>
+          <w:color w:val="FF0000"/>
+          <w:lang w:val="ms-MY"/>
+        </w:rPr>
+        <w:t>tilah ‘</w:t>
+      </w:r>
+      <w:r>
+        <w:rPr>
+          <w:rFonts w:ascii="Sylfaen" w:hAnsi="Sylfaen"/>
+          <w:color w:val="FF0000"/>
+          <w:lang w:val="ms-MY"/>
+        </w:rPr>
+        <w:t>Permit</w:t>
+      </w:r>
+      <w:r>
+        <w:rPr>
+          <w:rFonts w:ascii="Sylfaen" w:hAnsi="Sylfaen"/>
+          <w:color w:val="FF0000"/>
+          <w:lang w:val="ms-MY"/>
+        </w:rPr>
+        <w:t xml:space="preserve"> Industri Perkhidmatan Air</w:t>
+      </w:r>
+      <w:r>
+        <w:rPr>
+          <w:rFonts w:ascii="Sylfaen" w:hAnsi="Sylfaen"/>
+          <w:color w:val="FF0000"/>
+          <w:lang w:val="ms-MY"/>
+        </w:rPr>
+        <w:t xml:space="preserve"> </w:t>
+      </w:r>
+      <w:r>
+        <w:rPr>
+          <w:rFonts w:ascii="Sylfaen" w:hAnsi="Sylfaen"/>
+          <w:color w:val="FF0000"/>
+          <w:lang w:val="ms-MY"/>
+        </w:rPr>
+        <w:t>(</w:t>
+      </w:r>
+      <w:r>
+        <w:rPr>
+          <w:rFonts w:ascii="Sylfaen" w:hAnsi="Sylfaen"/>
+          <w:color w:val="FF0000"/>
+          <w:lang w:val="ms-MY"/>
+        </w:rPr>
+        <w:t>IPA</w:t>
+      </w:r>
+      <w:r>
+        <w:rPr>
+          <w:rFonts w:ascii="Sylfaen" w:hAnsi="Sylfaen"/>
+          <w:color w:val="FF0000"/>
+          <w:lang w:val="ms-MY"/>
+        </w:rPr>
+        <w:t>)</w:t>
+      </w:r>
+      <w:r>
+        <w:rPr>
+          <w:rFonts w:ascii="Sylfaen" w:hAnsi="Sylfaen"/>
+          <w:color w:val="FF0000"/>
+          <w:lang w:val="ms-MY"/>
+        </w:rPr>
+        <w:t>’</w:t>
+      </w:r>
+      <w:r>
+        <w:rPr>
+          <w:rFonts w:ascii="Sylfaen" w:hAnsi="Sylfaen"/>
+          <w:color w:val="FF0000"/>
+          <w:lang w:val="ms-MY"/>
+        </w:rPr>
+        <w:t xml:space="preserve"> yang dimaksudkan dalam manual ini adalah merujuk kepada permit atau kebenaran</w:t>
+      </w:r>
+      <w:r>
+        <w:rPr>
+          <w:rFonts w:ascii="Sylfaen" w:hAnsi="Sylfaen"/>
+          <w:color w:val="FF0000"/>
+          <w:lang w:val="ms-MY"/>
+        </w:rPr>
+        <w:t xml:space="preserve"> yang dikeluarkan oleh pihak </w:t>
+      </w:r>
+      <w:r>
+        <w:rPr>
+          <w:rFonts w:ascii="Sylfaen" w:hAnsi="Sylfaen"/>
+          <w:color w:val="FF0000"/>
+          <w:lang w:val="ms-MY"/>
+        </w:rPr>
+        <w:t>Suruhanjaya Perkhidmatan Air Negara (</w:t>
+      </w:r>
+      <w:r>
+        <w:rPr>
+          <w:rFonts w:ascii="Sylfaen" w:hAnsi="Sylfaen"/>
+          <w:color w:val="FF0000"/>
+          <w:lang w:val="ms-MY"/>
+        </w:rPr>
+        <w:t>SPAN</w:t>
+      </w:r>
+      <w:r>
+        <w:rPr>
+          <w:rFonts w:ascii="Sylfaen" w:hAnsi="Sylfaen"/>
+          <w:color w:val="FF0000"/>
+          <w:lang w:val="ms-MY"/>
+        </w:rPr>
+        <w:t>)</w:t>
+      </w:r>
+      <w:r>
+        <w:rPr>
+          <w:rFonts w:ascii="Sylfaen" w:hAnsi="Sylfaen"/>
+          <w:color w:val="FF0000"/>
+          <w:lang w:val="ms-MY"/>
+        </w:rPr>
+        <w:t xml:space="preserve"> kepada pihak yang ingin menjalankan kerja-kerja berkait </w:t>
+      </w:r>
+      <w:r>
+        <w:rPr>
+          <w:rFonts w:ascii="Sylfaen" w:hAnsi="Sylfaen"/>
+          <w:color w:val="FF0000"/>
+          <w:lang w:val="ms-MY"/>
+        </w:rPr>
+        <w:t>perkhidmatan air (termasuk pembetungan).</w:t>
       </w:r>
     </w:p>
     <w:p>
@@ -3713,93 +4280,97 @@
           <w:b/>
           <w:lang w:val="ms-MY"/>
         </w:rPr>
-        <w:t>P</w:t>
-      </w:r>
-      <w:r>
-        <w:rPr>
-          <w:rFonts w:ascii="Sylfaen" w:hAnsi="Sylfaen"/>
-          <w:b/>
-          <w:lang w:val="ms-MY"/>
-        </w:rPr>
-        <w:t xml:space="preserve">aip </w:t>
-      </w:r>
-      <w:r>
-        <w:rPr>
-          <w:rFonts w:ascii="Sylfaen" w:hAnsi="Sylfaen"/>
-          <w:b/>
-          <w:lang w:val="ms-MY"/>
-        </w:rPr>
-        <w:t>Pecah</w:t>
-      </w:r>
-      <w:r>
-        <w:rPr>
-          <w:rFonts w:ascii="Sylfaen" w:hAnsi="Sylfaen"/>
-          <w:b/>
-          <w:lang w:val="ms-MY"/>
-        </w:rPr>
-        <w:t xml:space="preserve"> </w:t>
+        <w:t>Had Bidang Kuasa</w:t>
+      </w:r>
+      <w:r>
+        <w:rPr>
+          <w:rFonts w:ascii="Sylfaen" w:hAnsi="Sylfaen"/>
+          <w:b/>
+          <w:lang w:val="ms-MY"/>
+        </w:rPr>
+        <w:t xml:space="preserve"> (LOA)</w:t>
       </w:r>
     </w:p>
     <w:p>
       <w:pPr>
         <w:spacing w:before="240" w:after="240"/>
-        <w:ind w:right="-3" w:firstLine="360"/>
-        <w:jc w:val="both"/>
-        <w:rPr>
-          <w:rFonts w:ascii="Sylfaen" w:hAnsi="Sylfaen"/>
-          <w:lang w:val="ms-MY"/>
-        </w:rPr>
-      </w:pPr>
-      <w:r>
-        <w:rPr>
-          <w:rFonts w:ascii="Sylfaen" w:hAnsi="Sylfaen"/>
-          <w:lang w:val="ms-MY"/>
-        </w:rPr>
-        <w:t>Suatu kes kerosakan paip diisytiharkan sebagai paip pecah sekiranya:-</w:t>
-      </w:r>
-    </w:p>
-    <w:p>
-      <w:pPr>
-        <w:numPr>
-          <w:ilvl w:val="0"/>
-          <w:numId w:val="37"/>
-        </w:numPr>
-        <w:spacing w:before="240" w:after="240"/>
-        <w:ind w:right="-3"/>
-        <w:jc w:val="both"/>
-        <w:rPr>
-          <w:rFonts w:ascii="Sylfaen" w:hAnsi="Sylfaen"/>
-          <w:lang w:val="ms-MY"/>
-        </w:rPr>
-      </w:pPr>
-      <w:r>
-        <w:rPr>
-          <w:rFonts w:ascii="Sylfaen" w:hAnsi="Sylfaen"/>
-          <w:lang w:val="ms-MY"/>
-        </w:rPr>
-        <w:t>Paip yang mengalami kerosakan adalah bersaiz 75mm dan ke atas.</w:t>
-      </w:r>
-    </w:p>
-    <w:p>
-      <w:pPr>
-        <w:numPr>
-          <w:ilvl w:val="0"/>
-          <w:numId w:val="37"/>
-        </w:numPr>
-        <w:spacing w:before="240" w:after="240"/>
-        <w:ind w:right="-3"/>
-        <w:jc w:val="both"/>
-        <w:rPr>
-          <w:rFonts w:ascii="Sylfaen" w:hAnsi="Sylfaen"/>
-          <w:lang w:val="ms-MY"/>
-        </w:rPr>
-      </w:pPr>
-      <w:r>
-        <w:rPr>
-          <w:rFonts w:ascii="Sylfaen" w:hAnsi="Sylfaen"/>
-          <w:lang w:val="ms-MY"/>
-        </w:rPr>
-        <w:t>Kawalan injap dilakukan semasa kerja-kerja pembaikan (penutupan separa / penutupan penuh).</w:t>
+        <w:ind w:left="360" w:right="-3"/>
+        <w:jc w:val="both"/>
+        <w:rPr>
+          <w:rFonts w:ascii="Sylfaen" w:hAnsi="Sylfaen"/>
+          <w:lang w:val="ms-MY"/>
+        </w:rPr>
+      </w:pPr>
+      <w:r>
+        <w:rPr>
+          <w:rFonts w:ascii="Sylfaen" w:hAnsi="Sylfaen"/>
+          <w:lang w:val="ms-MY"/>
+        </w:rPr>
+        <w:t>Ist</w:t>
+      </w:r>
+      <w:r>
+        <w:rPr>
+          <w:rFonts w:ascii="Sylfaen" w:hAnsi="Sylfaen"/>
+          <w:lang w:val="ms-MY"/>
+        </w:rPr>
+        <w:t>ilah ‘</w:t>
+      </w:r>
+      <w:r>
+        <w:rPr>
+          <w:rFonts w:ascii="Sylfaen" w:hAnsi="Sylfaen"/>
+          <w:lang w:val="ms-MY"/>
+        </w:rPr>
+        <w:t>Had Bidang Kuasa (</w:t>
+      </w:r>
+      <w:r>
+        <w:rPr>
+          <w:rFonts w:ascii="Sylfaen" w:hAnsi="Sylfaen"/>
+          <w:i/>
+          <w:lang w:val="ms-MY"/>
+        </w:rPr>
+        <w:t>Limit Of Authority</w:t>
+      </w:r>
+      <w:r>
+        <w:rPr>
+          <w:rFonts w:ascii="Sylfaen" w:hAnsi="Sylfaen"/>
+          <w:lang w:val="ms-MY"/>
+        </w:rPr>
+        <w:t>)’</w:t>
+      </w:r>
+      <w:r>
+        <w:rPr>
+          <w:rFonts w:ascii="Sylfaen" w:hAnsi="Sylfaen"/>
+          <w:lang w:val="ms-MY"/>
+        </w:rPr>
+        <w:t xml:space="preserve"> yang dimaksudkan dalam manual ini adalah merujuk kepada</w:t>
+      </w:r>
+      <w:r>
+        <w:rPr>
+          <w:rFonts w:ascii="Sylfaen" w:hAnsi="Sylfaen"/>
+          <w:lang w:val="ms-MY"/>
+        </w:rPr>
+        <w:t xml:space="preserve"> had </w:t>
+      </w:r>
+      <w:r>
+        <w:rPr>
+          <w:rFonts w:ascii="Sylfaen" w:hAnsi="Sylfaen"/>
+          <w:lang w:val="ms-MY"/>
+        </w:rPr>
+        <w:t xml:space="preserve">kuasa </w:t>
+      </w:r>
+      <w:r>
+        <w:rPr>
+          <w:rFonts w:ascii="Sylfaen" w:hAnsi="Sylfaen"/>
+          <w:lang w:val="ms-MY"/>
+        </w:rPr>
+        <w:t xml:space="preserve">untuk </w:t>
+      </w:r>
+      <w:r>
+        <w:rPr>
+          <w:rFonts w:ascii="Sylfaen" w:hAnsi="Sylfaen"/>
+          <w:lang w:val="ms-MY"/>
+        </w:rPr>
+        <w:t>meluluskan pembayaran nilai tuntutan kerja siap oleh kontraktor.</w:t>
       </w:r>
     </w:p>
     <w:p>
@@ -3822,15 +4393,31 @@
           <w:b/>
           <w:lang w:val="ms-MY"/>
         </w:rPr>
-        <w:t xml:space="preserve">Paip </w:t>
-      </w:r>
-      <w:r>
-        <w:rPr>
-          <w:rFonts w:ascii="Sylfaen" w:hAnsi="Sylfaen"/>
-          <w:b/>
-          <w:lang w:val="ms-MY"/>
-        </w:rPr>
-        <w:t>Bocor</w:t>
+        <w:t>P</w:t>
+      </w:r>
+      <w:r>
+        <w:rPr>
+          <w:rFonts w:ascii="Sylfaen" w:hAnsi="Sylfaen"/>
+          <w:b/>
+          <w:lang w:val="ms-MY"/>
+        </w:rPr>
+        <w:t xml:space="preserve">aip </w:t>
+      </w:r>
+      <w:r>
+        <w:rPr>
+          <w:rFonts w:ascii="Sylfaen" w:hAnsi="Sylfaen"/>
+          <w:b/>
+          <w:lang w:val="ms-MY"/>
+        </w:rPr>
+        <w:t>Pecah</w:t>
+      </w:r>
+      <w:r>
+        <w:rPr>
+          <w:rFonts w:ascii="Sylfaen" w:hAnsi="Sylfaen"/>
+          <w:b/>
+          <w:lang w:val="ms-MY"/>
+        </w:rPr>
+        <w:t xml:space="preserve"> </w:t>
       </w:r>
     </w:p>
     <w:p>
@@ -3848,33 +4435,7 @@
           <w:rFonts w:ascii="Sylfaen" w:hAnsi="Sylfaen"/>
           <w:lang w:val="ms-MY"/>
         </w:rPr>
-        <w:t>Istilah ‘Paip Bocor’ yang dimaksudkan dalam manual ini adalah merujuk kepada kerosakan pada paip selain daripada istilah paip pecah.</w:t>
-      </w:r>
-    </w:p>
-    <w:p>
-      <w:pPr>
-        <w:spacing w:before="240" w:after="240"/>
-        <w:ind w:left="360" w:right="-3"/>
-        <w:jc w:val="both"/>
-        <w:rPr>
-          <w:rFonts w:ascii="Sylfaen" w:hAnsi="Sylfaen"/>
-          <w:lang w:val="ms-MY"/>
-        </w:rPr>
-      </w:pPr>
-      <w:r>
-        <w:rPr>
-          <w:rFonts w:ascii="Sylfaen" w:hAnsi="Sylfaen"/>
-          <w:lang w:val="ms-MY"/>
-        </w:rPr>
-        <w:t xml:space="preserve">Terdapat 35 jenis punca masalah sebenar yang dikategorikan sebagai paip bocor. Sila rujuk lampiran </w:t>
-      </w:r>
-      <w:r>
-        <w:rPr>
-          <w:rFonts w:ascii="Sylfaen" w:hAnsi="Sylfaen"/>
-          <w:color w:val="FF0000"/>
-          <w:lang w:val="ms-MY"/>
-        </w:rPr>
-        <w:t>xxx</w:t>
+        <w:t>Paip Pecah merujuk kepada situasi dimana paip retak atau pecah melibatkan kegagalan struktur paip atau sambungan yang mengakibatkan kebocoran air dan kerosakan kepada paip</w:t>
       </w:r>
       <w:r>
         <w:rPr>
@@ -3904,23 +4465,15 @@
           <w:b/>
           <w:lang w:val="ms-MY"/>
         </w:rPr>
-        <w:t>Suruhanjaya Perkhidmatan Air Negara (</w:t>
-      </w:r>
-      <w:r>
-        <w:rPr>
-          <w:rFonts w:ascii="Sylfaen" w:hAnsi="Sylfaen"/>
-          <w:b/>
-          <w:lang w:val="ms-MY"/>
-        </w:rPr>
-        <w:t>SPAN</w:t>
-      </w:r>
-      <w:r>
-        <w:rPr>
-          <w:rFonts w:ascii="Sylfaen" w:hAnsi="Sylfaen"/>
-          <w:b/>
-          <w:lang w:val="ms-MY"/>
-        </w:rPr>
-        <w:t>)</w:t>
+        <w:t xml:space="preserve">Paip </w:t>
+      </w:r>
+      <w:r>
+        <w:rPr>
+          <w:rFonts w:ascii="Sylfaen" w:hAnsi="Sylfaen"/>
+          <w:b/>
+          <w:lang w:val="ms-MY"/>
+        </w:rPr>
+        <w:t>Bocor</w:t>
       </w:r>
     </w:p>
     <w:p>
@@ -3938,21 +4491,40 @@
           <w:rFonts w:ascii="Sylfaen" w:hAnsi="Sylfaen"/>
           <w:lang w:val="ms-MY"/>
         </w:rPr>
-        <w:t xml:space="preserve">Istilah </w:t>
-      </w:r>
-      <w:r>
-        <w:rPr>
-          <w:rFonts w:ascii="Sylfaen" w:hAnsi="Sylfaen"/>
-          <w:lang w:val="ms-MY"/>
-        </w:rPr>
-        <w:t>Suruhanjaya Perkhidmatan Air Negara (SPAN)</w:t>
-      </w:r>
-      <w:r>
-        <w:rPr>
-          <w:rFonts w:ascii="Sylfaen" w:hAnsi="Sylfaen"/>
-          <w:lang w:val="ms-MY"/>
-        </w:rPr>
-        <w:t xml:space="preserve"> yang dimaksudkan dalam manual ini adalah merujuk kepada Suruhanjaya Perkhidmatan Air Negara yang ditubuhkan di bawah peruntukan Akta 656 Akta Suruhanjaya Perkhidmatan Air Negara 2006. Ianya berperanan sebagai regulator dan menguatkuasakan Akta 655 Akta Industri Perkhidmatan Air 2006 bagi industri perkhidmatan air di seluruh Semenanjung Malaysia.</w:t>
+        <w:t>Istilah ‘Paip Bocor’ yang dimaksudkan dalam manual ini adalah merujuk kepada kerosakan pada paip selain daripada istilah paip pecah.</w:t>
+      </w:r>
+    </w:p>
+    <w:p>
+      <w:pPr>
+        <w:spacing w:before="240" w:after="240"/>
+        <w:ind w:left="360" w:right="-3"/>
+        <w:jc w:val="both"/>
+        <w:rPr>
+          <w:rFonts w:ascii="Sylfaen" w:hAnsi="Sylfaen"/>
+          <w:lang w:val="ms-MY"/>
+        </w:rPr>
+      </w:pPr>
+      <w:r>
+        <w:rPr>
+          <w:rFonts w:ascii="Sylfaen" w:hAnsi="Sylfaen"/>
+          <w:lang w:val="ms-MY"/>
+        </w:rPr>
+        <w:t xml:space="preserve">Terdapat 35 jenis punca masalah sebenar yang dikategorikan sebagai paip bocor. Sila rujuk lampiran </w:t>
+      </w:r>
+      <w:r>
+        <w:rPr>
+          <w:rFonts w:ascii="Sylfaen" w:hAnsi="Sylfaen"/>
+          <w:color w:val="FF0000"/>
+          <w:lang w:val="ms-MY"/>
+        </w:rPr>
+        <w:t>xxx</w:t>
+      </w:r>
+      <w:r>
+        <w:rPr>
+          <w:rFonts w:ascii="Sylfaen" w:hAnsi="Sylfaen"/>
+          <w:lang w:val="ms-MY"/>
+        </w:rPr>
+        <w:t>.</w:t>
       </w:r>
     </w:p>
     <w:p>
@@ -3975,15 +4547,23 @@
           <w:b/>
           <w:lang w:val="ms-MY"/>
         </w:rPr>
-        <w:t>K</w:t>
-      </w:r>
-      <w:r>
-        <w:rPr>
-          <w:rFonts w:ascii="Sylfaen" w:hAnsi="Sylfaen"/>
-          <w:b/>
-          <w:lang w:val="ms-MY"/>
-        </w:rPr>
-        <w:t>erja Siap</w:t>
+        <w:t>Suruhanjaya Perkhidmatan Air Negara (</w:t>
+      </w:r>
+      <w:r>
+        <w:rPr>
+          <w:rFonts w:ascii="Sylfaen" w:hAnsi="Sylfaen"/>
+          <w:b/>
+          <w:lang w:val="ms-MY"/>
+        </w:rPr>
+        <w:t>SPAN</w:t>
+      </w:r>
+      <w:r>
+        <w:rPr>
+          <w:rFonts w:ascii="Sylfaen" w:hAnsi="Sylfaen"/>
+          <w:b/>
+          <w:lang w:val="ms-MY"/>
+        </w:rPr>
+        <w:t>)</w:t>
       </w:r>
     </w:p>
     <w:p>
@@ -4001,50 +4581,21 @@
           <w:rFonts w:ascii="Sylfaen" w:hAnsi="Sylfaen"/>
           <w:lang w:val="ms-MY"/>
         </w:rPr>
-        <w:lastRenderedPageBreak/>
-        <w:t>Istilah ‘Kerja Siap’ yang dimaksudkan dalam manual ini adalah merujuk kepada suatu keadaan yang segala pembaikan terhadap kerosakan yang</w:t>
-      </w:r>
-      <w:r>
-        <w:rPr>
-          <w:rFonts w:ascii="Sylfaen" w:hAnsi="Sylfaen"/>
-          <w:lang w:val="ms-MY"/>
-        </w:rPr>
-        <w:t xml:space="preserve"> sepatutnya dibuat telah disiapkan </w:t>
-      </w:r>
-      <w:r>
-        <w:rPr>
-          <w:rFonts w:ascii="Sylfaen" w:hAnsi="Sylfaen"/>
-          <w:lang w:val="ms-MY"/>
-        </w:rPr>
-        <w:t>dan segala kerja-kerja yang bersangkutan dengan kerja-kerja tersebut seperti mengemas semula tapak termasuk menurap semula jalan, membaik pulih lanskap, jubin, longkang, kerb, kebersihan</w:t>
-      </w:r>
-      <w:r>
-        <w:rPr>
-          <w:rFonts w:ascii="Sylfaen" w:hAnsi="Sylfaen"/>
-          <w:lang w:val="ms-MY"/>
-        </w:rPr>
-        <w:t xml:space="preserve"> </w:t>
-      </w:r>
-      <w:r>
-        <w:rPr>
-          <w:rFonts w:ascii="Sylfaen" w:hAnsi="Sylfaen"/>
-          <w:lang w:val="ms-MY"/>
-        </w:rPr>
-        <w:t>dan</w:t>
-      </w:r>
-      <w:r>
-        <w:rPr>
-          <w:rFonts w:ascii="Sylfaen" w:hAnsi="Sylfaen"/>
-          <w:lang w:val="ms-MY"/>
-        </w:rPr>
-        <w:t xml:space="preserve"> </w:t>
-      </w:r>
-      <w:r>
-        <w:rPr>
-          <w:rFonts w:ascii="Sylfaen" w:hAnsi="Sylfaen"/>
-          <w:lang w:val="ms-MY"/>
-        </w:rPr>
-        <w:t>sebagainya yang telah terganggu sewaktu kerja pembaikan tersebut dijalankan.</w:t>
+        <w:t xml:space="preserve">Istilah </w:t>
+      </w:r>
+      <w:r>
+        <w:rPr>
+          <w:rFonts w:ascii="Sylfaen" w:hAnsi="Sylfaen"/>
+          <w:lang w:val="ms-MY"/>
+        </w:rPr>
+        <w:t>Suruhanjaya Perkhidmatan Air Negara (SPAN)</w:t>
+      </w:r>
+      <w:r>
+        <w:rPr>
+          <w:rFonts w:ascii="Sylfaen" w:hAnsi="Sylfaen"/>
+          <w:lang w:val="ms-MY"/>
+        </w:rPr>
+        <w:t xml:space="preserve"> yang dimaksudkan dalam manual ini adalah merujuk kepada Suruhanjaya Perkhidmatan Air Negara yang ditubuhkan di bawah peruntukan Akta 656 Akta Suruhanjaya Perkhidmatan Air Negara 2006. Ianya berperanan sebagai regulator dan menguatkuasakan Akta 655 Akta Industri Perkhidmatan Air 2006 bagi industri perkhidmatan air di seluruh Semenanjung Malaysia.</w:t>
       </w:r>
     </w:p>
     <w:p>
@@ -4067,7 +4618,15 @@
           <w:b/>
           <w:lang w:val="ms-MY"/>
         </w:rPr>
-        <w:t>Pihak Ketiga</w:t>
+        <w:t>K</w:t>
+      </w:r>
+      <w:r>
+        <w:rPr>
+          <w:rFonts w:ascii="Sylfaen" w:hAnsi="Sylfaen"/>
+          <w:b/>
+          <w:lang w:val="ms-MY"/>
+        </w:rPr>
+        <w:t>erja Siap</w:t>
       </w:r>
     </w:p>
     <w:p>
@@ -4077,19 +4636,47 @@
         <w:jc w:val="both"/>
         <w:rPr>
           <w:rFonts w:ascii="Sylfaen" w:hAnsi="Sylfaen"/>
-          <w:lang w:val="ms-MY"/>
-        </w:rPr>
-      </w:pPr>
-      <w:r>
-        <w:rPr>
-          <w:rFonts w:ascii="Sylfaen" w:hAnsi="Sylfaen"/>
-          <w:lang w:val="ms-MY"/>
-        </w:rPr>
-        <w:t>Istilah ‘Pihak Ketiga’ yang dimaksudkan dalam manual ini adalah merujuk</w:t>
-      </w:r>
-      <w:r>
-        <w:rPr>
-          <w:rFonts w:ascii="Sylfaen" w:hAnsi="Sylfaen"/>
+          <w:color w:val="FF0000"/>
+          <w:lang w:val="ms-MY"/>
+        </w:rPr>
+      </w:pPr>
+      <w:r>
+        <w:rPr>
+          <w:rFonts w:ascii="Sylfaen" w:hAnsi="Sylfaen"/>
+          <w:color w:val="FF0000"/>
+          <w:lang w:val="ms-MY"/>
+        </w:rPr>
+        <w:t>Istilah ‘Kerja Siap’ yang dimaksudkan dalam manual ini adalah merujuk kepada suatu keadaan yang segala pembaikan terhadap kerosakan yang</w:t>
+      </w:r>
+      <w:r>
+        <w:rPr>
+          <w:rFonts w:ascii="Sylfaen" w:hAnsi="Sylfaen"/>
+          <w:color w:val="FF0000"/>
+          <w:lang w:val="ms-MY"/>
+        </w:rPr>
+        <w:t xml:space="preserve"> sepatutnya dibuat telah disiapkan </w:t>
+      </w:r>
+      <w:r>
+        <w:rPr>
+          <w:rFonts w:ascii="Sylfaen" w:hAnsi="Sylfaen"/>
+          <w:color w:val="FF0000"/>
+          <w:lang w:val="ms-MY"/>
+        </w:rPr>
+        <w:t xml:space="preserve">dan segala kerja-kerja yang bersangkutan dengan kerja-kerja tersebut seperti mengemas </w:t>
+      </w:r>
+      <w:r>
+        <w:rPr>
+          <w:rFonts w:ascii="Sylfaen" w:hAnsi="Sylfaen"/>
+          <w:color w:val="FF0000"/>
+          <w:lang w:val="ms-MY"/>
+        </w:rPr>
+        <w:lastRenderedPageBreak/>
+        <w:t>semula tapak termasuk menurap semula jalan, membaik pulih lanskap, jubin, longkang, kerb, kebersihan</w:t>
+      </w:r>
+      <w:r>
+        <w:rPr>
+          <w:rFonts w:ascii="Sylfaen" w:hAnsi="Sylfaen"/>
+          <w:color w:val="FF0000"/>
           <w:lang w:val="ms-MY"/>
         </w:rPr>
         <w:t xml:space="preserve"> </w:t>
@@ -4097,30 +4684,26 @@
       <w:r>
         <w:rPr>
           <w:rFonts w:ascii="Sylfaen" w:hAnsi="Sylfaen"/>
-          <w:lang w:val="ms-MY"/>
-        </w:rPr>
-        <w:t>kepada mana-mana pihak</w:t>
-      </w:r>
-      <w:r>
-        <w:rPr>
-          <w:rFonts w:ascii="Sylfaen" w:hAnsi="Sylfaen"/>
-          <w:lang w:val="ms-MY"/>
-        </w:rPr>
-        <w:t xml:space="preserve"> yang didapati bertanggungjawab sama ada dengan sengaja ataupun tidak sengaja telah menyebabkan kerosakan kepada sistem bekalan air </w:t>
-      </w:r>
-      <w:r>
-        <w:rPr>
-          <w:rFonts w:ascii="Sylfaen" w:hAnsi="Sylfaen"/>
-          <w:lang w:val="ms-MY"/>
-        </w:rPr>
-        <w:t>Air Selangor</w:t>
-      </w:r>
-      <w:r>
-        <w:rPr>
-          <w:rFonts w:ascii="Sylfaen" w:hAnsi="Sylfaen"/>
-          <w:lang w:val="ms-MY"/>
-        </w:rPr>
-        <w:t>.</w:t>
+          <w:color w:val="FF0000"/>
+          <w:lang w:val="ms-MY"/>
+        </w:rPr>
+        <w:t>dan</w:t>
+      </w:r>
+      <w:r>
+        <w:rPr>
+          <w:rFonts w:ascii="Sylfaen" w:hAnsi="Sylfaen"/>
+          <w:color w:val="FF0000"/>
+          <w:lang w:val="ms-MY"/>
+        </w:rPr>
+        <w:t xml:space="preserve"> </w:t>
+      </w:r>
+      <w:r>
+        <w:rPr>
+          <w:rFonts w:ascii="Sylfaen" w:hAnsi="Sylfaen"/>
+          <w:color w:val="FF0000"/>
+          <w:lang w:val="ms-MY"/>
+        </w:rPr>
+        <w:t>sebagainya yang telah terganggu sewaktu kerja pembaikan tersebut dijalankan.</w:t>
       </w:r>
     </w:p>
     <w:p>
@@ -4133,54 +4716,17 @@
         <w:jc w:val="both"/>
         <w:rPr>
           <w:rFonts w:ascii="Sylfaen" w:hAnsi="Sylfaen"/>
-          <w:color w:val="FF0000"/>
-          <w:lang w:val="ms-MY"/>
-        </w:rPr>
-      </w:pPr>
-      <w:r>
-        <w:rPr>
-          <w:rFonts w:ascii="Sylfaen" w:hAnsi="Sylfaen"/>
-          <w:b/>
-          <w:color w:val="FF0000"/>
-          <w:lang w:val="ms-MY"/>
-        </w:rPr>
-        <w:t>Jawatankuasa Pendaftaran Kontraktor</w:t>
-      </w:r>
-      <w:r>
-        <w:rPr>
-          <w:rFonts w:ascii="Sylfaen" w:hAnsi="Sylfaen"/>
-          <w:b/>
-          <w:color w:val="FF0000"/>
-          <w:lang w:val="ms-MY"/>
-        </w:rPr>
-        <w:t>, Pembekal dan</w:t>
-      </w:r>
-      <w:r>
-        <w:rPr>
-          <w:rFonts w:ascii="Sylfaen" w:hAnsi="Sylfaen"/>
-          <w:b/>
-          <w:color w:val="FF0000"/>
-          <w:lang w:val="ms-MY"/>
-        </w:rPr>
-        <w:t xml:space="preserve"> </w:t>
-      </w:r>
-      <w:r>
-        <w:rPr>
-          <w:rFonts w:ascii="Sylfaen" w:hAnsi="Sylfaen"/>
-          <w:b/>
-          <w:color w:val="FF0000"/>
-          <w:lang w:val="ms-MY"/>
-        </w:rPr>
-        <w:t>Penyedia Perkhidmatan</w:t>
-      </w:r>
-      <w:r>
-        <w:rPr>
-          <w:rFonts w:ascii="Sylfaen" w:hAnsi="Sylfaen"/>
-          <w:b/>
-          <w:color w:val="FF0000"/>
-          <w:lang w:val="ms-MY"/>
-        </w:rPr>
-        <w:t xml:space="preserve"> (JPK)</w:t>
+          <w:b/>
+          <w:lang w:val="ms-MY"/>
+        </w:rPr>
+      </w:pPr>
+      <w:r>
+        <w:rPr>
+          <w:rFonts w:ascii="Sylfaen" w:hAnsi="Sylfaen"/>
+          <w:b/>
+          <w:lang w:val="ms-MY"/>
+        </w:rPr>
+        <w:t>Pihak Ketiga</w:t>
       </w:r>
     </w:p>
     <w:p>
@@ -4190,6 +4736,62 @@
         <w:jc w:val="both"/>
         <w:rPr>
           <w:rFonts w:ascii="Sylfaen" w:hAnsi="Sylfaen"/>
+          <w:lang w:val="ms-MY"/>
+        </w:rPr>
+      </w:pPr>
+      <w:r>
+        <w:rPr>
+          <w:rFonts w:ascii="Sylfaen" w:hAnsi="Sylfaen"/>
+          <w:lang w:val="ms-MY"/>
+        </w:rPr>
+        <w:t>Istilah ‘Pihak Ketiga’ yang dimaksudkan dalam manual ini adalah merujuk</w:t>
+      </w:r>
+      <w:r>
+        <w:rPr>
+          <w:rFonts w:ascii="Sylfaen" w:hAnsi="Sylfaen"/>
+          <w:lang w:val="ms-MY"/>
+        </w:rPr>
+        <w:t xml:space="preserve"> </w:t>
+      </w:r>
+      <w:r>
+        <w:rPr>
+          <w:rFonts w:ascii="Sylfaen" w:hAnsi="Sylfaen"/>
+          <w:lang w:val="ms-MY"/>
+        </w:rPr>
+        <w:t>kepada mana-mana pihak</w:t>
+      </w:r>
+      <w:r>
+        <w:rPr>
+          <w:rFonts w:ascii="Sylfaen" w:hAnsi="Sylfaen"/>
+          <w:lang w:val="ms-MY"/>
+        </w:rPr>
+        <w:t xml:space="preserve"> yang didapati bertanggungjawab sama ada dengan sengaja ataupun tidak sengaja telah menyebabkan kerosakan kepada sistem bekalan air </w:t>
+      </w:r>
+      <w:r>
+        <w:rPr>
+          <w:rFonts w:ascii="Sylfaen" w:hAnsi="Sylfaen"/>
+          <w:lang w:val="ms-MY"/>
+        </w:rPr>
+        <w:t>Air Selangor</w:t>
+      </w:r>
+      <w:r>
+        <w:rPr>
+          <w:rFonts w:ascii="Sylfaen" w:hAnsi="Sylfaen"/>
+          <w:lang w:val="ms-MY"/>
+        </w:rPr>
+        <w:t>.</w:t>
+      </w:r>
+    </w:p>
+    <w:p>
+      <w:pPr>
+        <w:numPr>
+          <w:ilvl w:val="0"/>
+          <w:numId w:val="36"/>
+        </w:numPr>
+        <w:ind w:right="-3"/>
+        <w:jc w:val="both"/>
+        <w:rPr>
+          <w:rFonts w:ascii="Sylfaen" w:hAnsi="Sylfaen"/>
           <w:color w:val="FF0000"/>
           <w:lang w:val="ms-MY"/>
         </w:rPr>
@@ -4197,11 +4799,386 @@
       <w:r>
         <w:rPr>
           <w:rFonts w:ascii="Sylfaen" w:hAnsi="Sylfaen"/>
+          <w:b/>
           <w:color w:val="FF0000"/>
           <w:lang w:val="ms-MY"/>
         </w:rPr>
-        <w:t>Istilah ‘Jawatankuasa Pendaftaran Kontraktor (JPK)’ yang dimaksudkan dalam manual ini adalah merujuk kepada jawatankuasa yang akan menyemak pengesyoran yang telah dibuat oleh Jabatan Kontrak dan Perolehan. Sekiranya tiada sebarang masalah dan memenuhi syarat-syarat pendaftaran yang telah ditetapkan, Jawatankuasa Pendaftaran Kontraktor akan meluluskan pengesyoran tersebut dan seterusnya dibawa ke mesyuarat EXCO.</w:t>
-      </w:r>
+        <w:t xml:space="preserve">Jawatankuasa </w:t>
+      </w:r>
+      <w:r>
+        <w:rPr>
+          <w:rFonts w:ascii="Sylfaen" w:hAnsi="Sylfaen"/>
+          <w:b/>
+          <w:color w:val="FF0000"/>
+          <w:lang w:val="ms-MY"/>
+        </w:rPr>
+        <w:t xml:space="preserve">Panel Kontraktor </w:t>
+      </w:r>
+      <w:r>
+        <w:rPr>
+          <w:rFonts w:ascii="Sylfaen" w:hAnsi="Sylfaen"/>
+          <w:b/>
+          <w:color w:val="FF0000"/>
+          <w:lang w:val="ms-MY"/>
+        </w:rPr>
+        <w:t>(JPK)</w:t>
+      </w:r>
+    </w:p>
+    <w:p>
+      <w:pPr>
+        <w:spacing w:before="240" w:after="240"/>
+        <w:ind w:left="360" w:right="-3"/>
+        <w:jc w:val="both"/>
+        <w:rPr>
+          <w:rFonts w:ascii="Sylfaen" w:hAnsi="Sylfaen"/>
+          <w:color w:val="FF0000"/>
+          <w:lang w:val="ms-MY"/>
+        </w:rPr>
+      </w:pPr>
+      <w:r>
+        <w:rPr>
+          <w:rFonts w:ascii="Sylfaen" w:hAnsi="Sylfaen"/>
+          <w:color w:val="FF0000"/>
+          <w:lang w:val="ms-MY"/>
+        </w:rPr>
+        <w:t xml:space="preserve">Istilah ‘Jawatankuasa </w:t>
+      </w:r>
+      <w:r>
+        <w:rPr>
+          <w:rFonts w:ascii="Sylfaen" w:hAnsi="Sylfaen"/>
+          <w:color w:val="FF0000"/>
+          <w:lang w:val="ms-MY"/>
+        </w:rPr>
+        <w:t>Panel</w:t>
+      </w:r>
+      <w:r>
+        <w:rPr>
+          <w:rFonts w:ascii="Sylfaen" w:hAnsi="Sylfaen"/>
+          <w:color w:val="FF0000"/>
+          <w:lang w:val="ms-MY"/>
+        </w:rPr>
+        <w:t xml:space="preserve"> Kontraktor (JPK)’ yang dimaksudkan dalam manual ini adalah merujuk kepada jawatankuasa yang</w:t>
+      </w:r>
+      <w:r>
+        <w:rPr>
+          <w:rFonts w:ascii="Sylfaen" w:hAnsi="Sylfaen"/>
+          <w:color w:val="FF0000"/>
+          <w:lang w:val="ms-MY"/>
+        </w:rPr>
+        <w:t xml:space="preserve"> berperanan seperti berikut:</w:t>
+      </w:r>
+    </w:p>
+    <w:tbl>
+      <w:tblPr>
+        <w:tblStyle w:val="TableGrid"/>
+        <w:tblW w:w="0" w:type="auto"/>
+        <w:tblInd w:w="360" w:type="dxa"/>
+        <w:tblLook w:val="04A0" w:firstRow="1" w:lastRow="0" w:firstColumn="1" w:lastColumn="0" w:noHBand="0" w:noVBand="1"/>
+      </w:tblPr>
+      <w:tblGrid>
+        <w:gridCol w:w="628"/>
+        <w:gridCol w:w="8355"/>
+      </w:tblGrid>
+      <w:tr>
+        <w:tc>
+          <w:tcPr>
+            <w:tcW w:w="628" w:type="dxa"/>
+          </w:tcPr>
+          <w:p>
+            <w:pPr>
+              <w:spacing w:before="240" w:after="240"/>
+              <w:ind w:right="-3"/>
+              <w:jc w:val="both"/>
+              <w:rPr>
+                <w:rFonts w:ascii="Sylfaen" w:hAnsi="Sylfaen"/>
+                <w:b/>
+                <w:bCs/>
+                <w:color w:val="FF0000"/>
+                <w:lang w:val="ms-MY"/>
+              </w:rPr>
+            </w:pPr>
+            <w:r>
+              <w:rPr>
+                <w:rFonts w:ascii="Sylfaen" w:hAnsi="Sylfaen"/>
+                <w:b/>
+                <w:bCs/>
+                <w:color w:val="FF0000"/>
+                <w:lang w:val="ms-MY"/>
+              </w:rPr>
+              <w:t>BIL</w:t>
+            </w:r>
+          </w:p>
+        </w:tc>
+        <w:tc>
+          <w:tcPr>
+            <w:tcW w:w="8355" w:type="dxa"/>
+          </w:tcPr>
+          <w:p>
+            <w:pPr>
+              <w:spacing w:before="240" w:after="240"/>
+              <w:ind w:right="-3"/>
+              <w:jc w:val="both"/>
+              <w:rPr>
+                <w:rFonts w:ascii="Sylfaen" w:hAnsi="Sylfaen"/>
+                <w:b/>
+                <w:bCs/>
+                <w:color w:val="FF0000"/>
+                <w:lang w:val="ms-MY"/>
+              </w:rPr>
+            </w:pPr>
+            <w:r>
+              <w:rPr>
+                <w:rFonts w:ascii="Sylfaen" w:hAnsi="Sylfaen"/>
+                <w:b/>
+                <w:bCs/>
+                <w:color w:val="FF0000"/>
+                <w:lang w:val="ms-MY"/>
+              </w:rPr>
+              <w:t>PERANAN</w:t>
+            </w:r>
+          </w:p>
+        </w:tc>
+      </w:tr>
+      <w:tr>
+        <w:tc>
+          <w:tcPr>
+            <w:tcW w:w="628" w:type="dxa"/>
+          </w:tcPr>
+          <w:p>
+            <w:pPr>
+              <w:spacing w:before="240" w:after="240"/>
+              <w:ind w:right="-3"/>
+              <w:jc w:val="both"/>
+              <w:rPr>
+                <w:rFonts w:ascii="Sylfaen" w:hAnsi="Sylfaen"/>
+                <w:color w:val="FF0000"/>
+                <w:lang w:val="ms-MY"/>
+              </w:rPr>
+            </w:pPr>
+            <w:r>
+              <w:rPr>
+                <w:rFonts w:ascii="Sylfaen" w:hAnsi="Sylfaen"/>
+                <w:color w:val="FF0000"/>
+                <w:lang w:val="ms-MY"/>
+              </w:rPr>
+              <w:t>1</w:t>
+            </w:r>
+          </w:p>
+        </w:tc>
+        <w:tc>
+          <w:tcPr>
+            <w:tcW w:w="8355" w:type="dxa"/>
+          </w:tcPr>
+          <w:p>
+            <w:pPr>
+              <w:spacing w:before="240" w:after="240"/>
+              <w:ind w:right="-3"/>
+              <w:jc w:val="both"/>
+              <w:rPr>
+                <w:rFonts w:ascii="Sylfaen" w:hAnsi="Sylfaen"/>
+                <w:color w:val="FF0000"/>
+                <w:lang w:val="ms-MY"/>
+              </w:rPr>
+            </w:pPr>
+            <w:r>
+              <w:rPr>
+                <w:rFonts w:ascii="Sylfaen" w:hAnsi="Sylfaen"/>
+                <w:color w:val="FF0000"/>
+                <w:lang w:val="ms-MY"/>
+              </w:rPr>
+              <w:t xml:space="preserve">Menilai dan mengesyorkan proses pelantikan baharu / pembaharuan kontrak untuk panel kontraktor / </w:t>
+            </w:r>
+          </w:p>
+        </w:tc>
+      </w:tr>
+      <w:tr>
+        <w:tc>
+          <w:tcPr>
+            <w:tcW w:w="628" w:type="dxa"/>
+          </w:tcPr>
+          <w:p>
+            <w:pPr>
+              <w:spacing w:before="240" w:after="240"/>
+              <w:ind w:right="-3"/>
+              <w:jc w:val="both"/>
+              <w:rPr>
+                <w:rFonts w:ascii="Sylfaen" w:hAnsi="Sylfaen"/>
+                <w:color w:val="FF0000"/>
+                <w:lang w:val="ms-MY"/>
+              </w:rPr>
+            </w:pPr>
+            <w:r>
+              <w:rPr>
+                <w:rFonts w:ascii="Sylfaen" w:hAnsi="Sylfaen"/>
+                <w:color w:val="FF0000"/>
+                <w:lang w:val="ms-MY"/>
+              </w:rPr>
+              <w:t>2</w:t>
+            </w:r>
+          </w:p>
+        </w:tc>
+        <w:tc>
+          <w:tcPr>
+            <w:tcW w:w="8355" w:type="dxa"/>
+          </w:tcPr>
+          <w:p>
+            <w:pPr>
+              <w:spacing w:before="240" w:after="240"/>
+              <w:ind w:right="-3"/>
+              <w:jc w:val="both"/>
+              <w:rPr>
+                <w:rFonts w:ascii="Sylfaen" w:hAnsi="Sylfaen"/>
+                <w:color w:val="FF0000"/>
+                <w:lang w:val="ms-MY"/>
+              </w:rPr>
+            </w:pPr>
+          </w:p>
+        </w:tc>
+      </w:tr>
+      <w:tr>
+        <w:tc>
+          <w:tcPr>
+            <w:tcW w:w="628" w:type="dxa"/>
+          </w:tcPr>
+          <w:p>
+            <w:pPr>
+              <w:spacing w:before="240" w:after="240"/>
+              <w:ind w:right="-3"/>
+              <w:jc w:val="both"/>
+              <w:rPr>
+                <w:rFonts w:ascii="Sylfaen" w:hAnsi="Sylfaen"/>
+                <w:color w:val="FF0000"/>
+                <w:lang w:val="ms-MY"/>
+              </w:rPr>
+            </w:pPr>
+            <w:r>
+              <w:rPr>
+                <w:rFonts w:ascii="Sylfaen" w:hAnsi="Sylfaen"/>
+                <w:color w:val="FF0000"/>
+                <w:lang w:val="ms-MY"/>
+              </w:rPr>
+              <w:t>3</w:t>
+            </w:r>
+          </w:p>
+        </w:tc>
+        <w:tc>
+          <w:tcPr>
+            <w:tcW w:w="8355" w:type="dxa"/>
+          </w:tcPr>
+          <w:p>
+            <w:pPr>
+              <w:spacing w:before="240" w:after="240"/>
+              <w:ind w:right="-3"/>
+              <w:jc w:val="both"/>
+              <w:rPr>
+                <w:rFonts w:ascii="Sylfaen" w:hAnsi="Sylfaen"/>
+                <w:color w:val="FF0000"/>
+                <w:lang w:val="ms-MY"/>
+              </w:rPr>
+            </w:pPr>
+          </w:p>
+        </w:tc>
+      </w:tr>
+      <w:tr>
+        <w:tc>
+          <w:tcPr>
+            <w:tcW w:w="628" w:type="dxa"/>
+          </w:tcPr>
+          <w:p>
+            <w:pPr>
+              <w:spacing w:before="240" w:after="240"/>
+              <w:ind w:right="-3"/>
+              <w:jc w:val="both"/>
+              <w:rPr>
+                <w:rFonts w:ascii="Sylfaen" w:hAnsi="Sylfaen"/>
+                <w:color w:val="FF0000"/>
+                <w:lang w:val="ms-MY"/>
+              </w:rPr>
+            </w:pPr>
+            <w:r>
+              <w:rPr>
+                <w:rFonts w:ascii="Sylfaen" w:hAnsi="Sylfaen"/>
+                <w:color w:val="FF0000"/>
+                <w:lang w:val="ms-MY"/>
+              </w:rPr>
+              <w:t>4</w:t>
+            </w:r>
+          </w:p>
+        </w:tc>
+        <w:tc>
+          <w:tcPr>
+            <w:tcW w:w="8355" w:type="dxa"/>
+          </w:tcPr>
+          <w:p>
+            <w:pPr>
+              <w:spacing w:before="240" w:after="240"/>
+              <w:ind w:right="-3"/>
+              <w:jc w:val="both"/>
+              <w:rPr>
+                <w:rFonts w:ascii="Sylfaen" w:hAnsi="Sylfaen"/>
+                <w:color w:val="FF0000"/>
+                <w:lang w:val="ms-MY"/>
+              </w:rPr>
+            </w:pPr>
+          </w:p>
+        </w:tc>
+      </w:tr>
+      <w:tr>
+        <w:tc>
+          <w:tcPr>
+            <w:tcW w:w="628" w:type="dxa"/>
+          </w:tcPr>
+          <w:p>
+            <w:pPr>
+              <w:spacing w:before="240" w:after="240"/>
+              <w:ind w:right="-3"/>
+              <w:jc w:val="both"/>
+              <w:rPr>
+                <w:rFonts w:ascii="Sylfaen" w:hAnsi="Sylfaen"/>
+                <w:color w:val="FF0000"/>
+                <w:lang w:val="ms-MY"/>
+              </w:rPr>
+            </w:pPr>
+            <w:r>
+              <w:rPr>
+                <w:rFonts w:ascii="Sylfaen" w:hAnsi="Sylfaen"/>
+                <w:color w:val="FF0000"/>
+                <w:lang w:val="ms-MY"/>
+              </w:rPr>
+              <w:t>5</w:t>
+            </w:r>
+          </w:p>
+        </w:tc>
+        <w:tc>
+          <w:tcPr>
+            <w:tcW w:w="8355" w:type="dxa"/>
+          </w:tcPr>
+          <w:p>
+            <w:pPr>
+              <w:spacing w:before="240" w:after="240"/>
+              <w:ind w:right="-3"/>
+              <w:jc w:val="both"/>
+              <w:rPr>
+                <w:rFonts w:ascii="Sylfaen" w:hAnsi="Sylfaen"/>
+                <w:color w:val="FF0000"/>
+                <w:lang w:val="ms-MY"/>
+              </w:rPr>
+            </w:pPr>
+          </w:p>
+        </w:tc>
+      </w:tr>
+    </w:tbl>
+    <w:p>
+      <w:pPr>
+        <w:spacing w:before="240" w:after="240"/>
+        <w:ind w:left="360" w:right="-3"/>
+        <w:jc w:val="both"/>
+        <w:rPr>
+          <w:rFonts w:ascii="Sylfaen" w:hAnsi="Sylfaen"/>
+          <w:color w:val="FF0000"/>
+          <w:lang w:val="ms-MY"/>
+        </w:rPr>
+      </w:pPr>
     </w:p>
     <w:p>
       <w:pPr>
@@ -4649,15 +5626,7 @@
           <w:rFonts w:ascii="Sylfaen" w:hAnsi="Sylfaen"/>
           <w:lang w:val="ms-MY"/>
         </w:rPr>
-        <w:t xml:space="preserve"> yang </w:t>
-      </w:r>
-      <w:r>
-        <w:rPr>
-          <w:rFonts w:ascii="Sylfaen" w:hAnsi="Sylfaen"/>
-          <w:lang w:val="ms-MY"/>
-        </w:rPr>
-        <w:lastRenderedPageBreak/>
-        <w:t>diberi kuasa mentadbir mukim di Selangor, Kuala Lumpur dan Putrajaya berdasarkan kepada sempadan-sempadan kawasan yang telah ditetapkan oleh kerajaan.</w:t>
+        <w:t xml:space="preserve"> yang diberi kuasa mentadbir mukim di Selangor, Kuala Lumpur dan Putrajaya berdasarkan kepada sempadan-sempadan kawasan yang telah ditetapkan oleh kerajaan.</w:t>
       </w:r>
     </w:p>
     <w:p>
@@ -4683,6 +5652,7 @@
           <w:color w:val="FF0000"/>
           <w:lang w:val="ms-MY"/>
         </w:rPr>
+        <w:lastRenderedPageBreak/>
         <w:t>Permit Approval Authority</w:t>
       </w:r>
       <w:r>
@@ -5185,8 +6155,15 @@
           <w:rFonts w:ascii="Sylfaen" w:hAnsi="Sylfaen"/>
           <w:lang w:val="ms-MY"/>
         </w:rPr>
+        <w:t>Istilah ‘Pemilik Infrastruktur Utiliti Lain’ yang dimaksudkan dalam manual ini adalah merujuk kepada mana-mana organisasi yang diberi hak milik, pemegang konsesi atau operator berlesen yang diiktiraf oleh kerajaan untuk menyenggara infrastruktur utiliti-</w:t>
+      </w:r>
+      <w:r>
+        <w:rPr>
+          <w:rFonts w:ascii="Sylfaen" w:hAnsi="Sylfaen"/>
+          <w:lang w:val="ms-MY"/>
+        </w:rPr>
         <w:lastRenderedPageBreak/>
-        <w:t>Istilah ‘Pemilik Infrastruktur Utiliti Lain’ yang dimaksudkan dalam manual ini adalah merujuk kepada mana-mana organisasi yang diberi hak milik, pemegang konsesi atau operator berlesen yang diiktiraf oleh kerajaan untuk menyenggara infrastruktur utiliti-utiliti yang berkenaan seperti Tenaga Nasional (TNB), Indah Water Konsortium (IWK) , Gas Malaysia Berhad, Telekom Malaysia dan lain-lain.</w:t>
+        <w:t>utiliti yang berkenaan seperti Tenaga Nasional (TNB), Indah Water Konsortium (IWK) , Gas Malaysia Berhad, Telekom Malaysia dan lain-lain.</w:t>
       </w:r>
       <w:r>
         <w:rPr>
@@ -5685,7 +6662,6 @@
       </w:r>
     </w:p>
     <w:sectPr>
-      <w:footerReference w:type="default" r:id="rId17"/>
       <w:type w:val="continuous"/>
       <w:pgSz w:w="11909" w:h="16834" w:code="9"/>
       <w:pgMar w:top="782" w:right="1289" w:bottom="1080" w:left="1267" w:header="1134" w:footer="283" w:gutter="0"/>
@@ -9617,14 +10593,14 @@
   <w:abstractNum w:abstractNumId="30" w15:restartNumberingAfterBreak="0">
     <w:nsid w:val="586B56A7"/>
     <w:multiLevelType w:val="hybridMultilevel"/>
-    <w:tmpl w:val="3FE0D184"/>
+    <w:tmpl w:val="4ADC59F4"/>
     <w:lvl w:ilvl="0" w:tplc="4409000F">
       <w:start w:val="1"/>
       <w:numFmt w:val="decimal"/>
       <w:lvlText w:val="%1."/>
       <w:lvlJc w:val="left"/>
       <w:pPr>
-        <w:ind w:left="720" w:hanging="360"/>
+        <w:ind w:left="1080" w:hanging="360"/>
       </w:pPr>
     </w:lvl>
     <w:lvl w:ilvl="1" w:tplc="44090019" w:tentative="1">
@@ -9633,7 +10609,7 @@
       <w:lvlText w:val="%2."/>
       <w:lvlJc w:val="left"/>
       <w:pPr>
-        <w:ind w:left="1440" w:hanging="360"/>
+        <w:ind w:left="1800" w:hanging="360"/>
       </w:pPr>
     </w:lvl>
     <w:lvl w:ilvl="2" w:tplc="4409001B" w:tentative="1">
@@ -9642,7 +10618,7 @@
       <w:lvlText w:val="%3."/>
       <w:lvlJc w:val="right"/>
       <w:pPr>
-        <w:ind w:left="2160" w:hanging="180"/>
+        <w:ind w:left="2520" w:hanging="180"/>
       </w:pPr>
     </w:lvl>
     <w:lvl w:ilvl="3" w:tplc="4409000F" w:tentative="1">
@@ -9651,7 +10627,7 @@
       <w:lvlText w:val="%4."/>
       <w:lvlJc w:val="left"/>
       <w:pPr>
-        <w:ind w:left="2880" w:hanging="360"/>
+        <w:ind w:left="3240" w:hanging="360"/>
       </w:pPr>
     </w:lvl>
     <w:lvl w:ilvl="4" w:tplc="44090019" w:tentative="1">
@@ -9660,7 +10636,7 @@
       <w:lvlText w:val="%5."/>
       <w:lvlJc w:val="left"/>
       <w:pPr>
-        <w:ind w:left="3600" w:hanging="360"/>
+        <w:ind w:left="3960" w:hanging="360"/>
       </w:pPr>
     </w:lvl>
     <w:lvl w:ilvl="5" w:tplc="4409001B" w:tentative="1">
@@ -9669,7 +10645,7 @@
       <w:lvlText w:val="%6."/>
       <w:lvlJc w:val="right"/>
       <w:pPr>
-        <w:ind w:left="4320" w:hanging="180"/>
+        <w:ind w:left="4680" w:hanging="180"/>
       </w:pPr>
     </w:lvl>
     <w:lvl w:ilvl="6" w:tplc="4409000F" w:tentative="1">
@@ -9678,7 +10654,7 @@
       <w:lvlText w:val="%7."/>
       <w:lvlJc w:val="left"/>
       <w:pPr>
-        <w:ind w:left="5040" w:hanging="360"/>
+        <w:ind w:left="5400" w:hanging="360"/>
       </w:pPr>
     </w:lvl>
     <w:lvl w:ilvl="7" w:tplc="44090019" w:tentative="1">
@@ -9687,7 +10663,7 @@
       <w:lvlText w:val="%8."/>
       <w:lvlJc w:val="left"/>
       <w:pPr>
-        <w:ind w:left="5760" w:hanging="360"/>
+        <w:ind w:left="6120" w:hanging="360"/>
       </w:pPr>
     </w:lvl>
     <w:lvl w:ilvl="8" w:tplc="4409001B" w:tentative="1">
@@ -9696,7 +10672,7 @@
       <w:lvlText w:val="%9."/>
       <w:lvlJc w:val="right"/>
       <w:pPr>
-        <w:ind w:left="6480" w:hanging="180"/>
+        <w:ind w:left="6840" w:hanging="180"/>
       </w:pPr>
     </w:lvl>
   </w:abstractNum>
@@ -11416,6 +12392,15 @@
 </file>
 
 <file path=customXml/item2.xml><?xml version="1.0" encoding="utf-8"?>
+<?mso-contentType ?>
+<FormTemplates xmlns="http://schemas.microsoft.com/sharepoint/v3/contenttype/forms">
+  <Display>DocumentLibraryForm</Display>
+  <Edit>DocumentLibraryForm</Edit>
+  <New>DocumentLibraryForm</New>
+</FormTemplates>
+</file>
+
+<file path=customXml/item3.xml><?xml version="1.0" encoding="utf-8"?>
 <ct:contentTypeSchema xmlns:ct="http://schemas.microsoft.com/office/2006/metadata/contentType" xmlns:ma="http://schemas.microsoft.com/office/2006/metadata/properties/metaAttributes" ct:_="" ma:_="" ma:contentTypeName="Document" ma:contentTypeID="0x0101009AF952945E8A304BAE7135495C475047" ma:contentTypeVersion="15" ma:contentTypeDescription="Create a new document." ma:contentTypeScope="" ma:versionID="1c6d86d66dbf844c984fab4bc2a7fdae">
   <xsd:schema xmlns:xsd="http://www.w3.org/2001/XMLSchema" xmlns:xs="http://www.w3.org/2001/XMLSchema" xmlns:p="http://schemas.microsoft.com/office/2006/metadata/properties" xmlns:ns3="0d8786a3-f31d-4156-b834-30d20662e8dd" xmlns:ns4="293e914e-8d63-4d97-b97a-363761b87379" targetNamespace="http://schemas.microsoft.com/office/2006/metadata/properties" ma:root="true" ma:fieldsID="98dccb316c9a7ec5e2798973a684a1e6" ns3:_="" ns4:_="">
     <xsd:import namespace="0d8786a3-f31d-4156-b834-30d20662e8dd"/>
@@ -11648,15 +12633,6 @@
 </ct:contentTypeSchema>
 </file>
 
-<file path=customXml/item3.xml><?xml version="1.0" encoding="utf-8"?>
-<?mso-contentType ?>
-<FormTemplates xmlns="http://schemas.microsoft.com/sharepoint/v3/contenttype/forms">
-  <Display>DocumentLibraryForm</Display>
-  <Edit>DocumentLibraryForm</Edit>
-  <New>DocumentLibraryForm</New>
-</FormTemplates>
-</file>
-
 <file path=customXml/itemProps1.xml><?xml version="1.0" encoding="utf-8"?>
 <ds:datastoreItem xmlns:ds="http://schemas.openxmlformats.org/officeDocument/2006/customXml" ds:itemID="{FB8D256F-A1A7-4DC7-864C-B5D3ABDBC942}">
   <ds:schemaRefs>
@@ -11668,6 +12644,14 @@
 </file>
 
 <file path=customXml/itemProps2.xml><?xml version="1.0" encoding="utf-8"?>
+<ds:datastoreItem xmlns:ds="http://schemas.openxmlformats.org/officeDocument/2006/customXml" ds:itemID="{18BFB28B-E875-4823-9A40-00B45618A3B6}">
+  <ds:schemaRefs>
+    <ds:schemaRef ds:uri="http://schemas.microsoft.com/sharepoint/v3/contenttype/forms"/>
+  </ds:schemaRefs>
+</ds:datastoreItem>
+</file>
+
+<file path=customXml/itemProps3.xml><?xml version="1.0" encoding="utf-8"?>
 <ds:datastoreItem xmlns:ds="http://schemas.openxmlformats.org/officeDocument/2006/customXml" ds:itemID="{E2324E79-AF50-4A39-84F8-C61C1A45ADF7}">
   <ds:schemaRefs>
     <ds:schemaRef ds:uri="http://schemas.microsoft.com/office/2006/metadata/contentType"/>
@@ -11684,12 +12668,4 @@
     <ds:schemaRef ds:uri="http://schemas.microsoft.com/internal/obd"/>
   </ds:schemaRefs>
 </ds:datastoreItem>
-</file>
-
-<file path=customXml/itemProps3.xml><?xml version="1.0" encoding="utf-8"?>
-<ds:datastoreItem xmlns:ds="http://schemas.openxmlformats.org/officeDocument/2006/customXml" ds:itemID="{18BFB28B-E875-4823-9A40-00B45618A3B6}">
-  <ds:schemaRefs>
-    <ds:schemaRef ds:uri="http://schemas.microsoft.com/sharepoint/v3/contenttype/forms"/>
-  </ds:schemaRefs>
-</ds:datastoreItem>
 </file>
</xml_diff>